<commit_message>
All 9 main entries in test_create_all_entries.
</commit_message>
<xml_diff>
--- a/tests/resources/Saved/21TRC05611div_test_Diversion Judgment Entry.docx
+++ b/tests/resources/Saved/21TRC05611div_test_Diversion Judgment Entry.docx
@@ -602,7 +602,7 @@
           <w:sz w:val="20"/>
           <w:szCs w:val="20"/>
         </w:rPr>
-        <w:t xml:space="preserve"> on May 18, 2022.</w:t>
+        <w:t xml:space="preserve"> on May 19, 2022.</w:t>
       </w:r>
       <w:r>
         <w:rPr>
@@ -911,56 +911,6 @@
         </w:rPr>
         <w:t xml:space="preserve">by August 30, 2022</w:t>
       </w:r>
-      <w:r>
-        <w:rPr>
-          <w:rFonts w:ascii="Palatino Linotype" w:hAnsi="Palatino Linotype"/>
-          <w:sz w:val="20"/>
-          <w:szCs w:val="20"/>
-        </w:rPr>
-        <w:t xml:space="preserve"/>
-      </w:r>
-      <w:r>
-        <w:rPr>
-          <w:rFonts w:ascii="Palatino Linotype" w:hAnsi="Palatino Linotype"/>
-          <w:sz w:val="20"/>
-          <w:szCs w:val="20"/>
-        </w:rPr>
-        <w:t xml:space="preserve">, </w:t>
-      </w:r>
-      <w:r>
-        <w:rPr>
-          <w:rFonts w:ascii="Palatino Linotype" w:hAnsi="Palatino Linotype"/>
-          <w:sz w:val="20"/>
-          <w:szCs w:val="20"/>
-        </w:rPr>
-        <w:t xml:space="preserve">and shall report to jail on August 26, 2022</w:t>
-      </w:r>
-      <w:r>
-        <w:rPr>
-          <w:rFonts w:ascii="Palatino Linotype" w:hAnsi="Palatino Linotype"/>
-          <w:sz w:val="20"/>
-          <w:szCs w:val="20"/>
-        </w:rPr>
-        <w:t>,</w:t>
-      </w:r>
-      <w:r>
-        <w:rPr>
-          <w:rFonts w:ascii="Palatino Linotype" w:hAnsi="Palatino Linotype"/>
-          <w:sz w:val="20"/>
-          <w:szCs w:val="20"/>
-        </w:rPr>
-        <w:t xml:space="preserve"> at 7:00 </w:t>
-      </w:r>
-      <w:proofErr w:type="spellStart"/>
-      <w:r>
-        <w:rPr>
-          <w:rFonts w:ascii="Palatino Linotype" w:hAnsi="Palatino Linotype"/>
-          <w:sz w:val="20"/>
-          <w:szCs w:val="20"/>
-        </w:rPr>
-        <w:t>p.m</w:t>
-      </w:r>
-      <w:proofErr w:type="spellEnd"/>
       <w:r>
         <w:rPr>
           <w:rFonts w:ascii="Palatino Linotype" w:hAnsi="Palatino Linotype"/>

</xml_diff>

<commit_message>
Refactored - flake8 and mypy - charges_dialogs.
Mypy charges_dialogs.


Fixed field not loading to blank.
</commit_message>
<xml_diff>
--- a/tests/resources/Saved/21TRC05611div_test_Diversion Judgment Entry.docx
+++ b/tests/resources/Saved/21TRC05611div_test_Diversion Judgment Entry.docx
@@ -602,7 +602,7 @@
           <w:sz w:val="20"/>
           <w:szCs w:val="20"/>
         </w:rPr>
-        <w:t xml:space="preserve"> on May 19, 2022.</w:t>
+        <w:t xml:space="preserve"> on May 20, 2022.</w:t>
       </w:r>
       <w:r>
         <w:rPr>
@@ -911,6 +911,56 @@
         </w:rPr>
         <w:t xml:space="preserve">by August 30, 2022</w:t>
       </w:r>
+      <w:r>
+        <w:rPr>
+          <w:rFonts w:ascii="Palatino Linotype" w:hAnsi="Palatino Linotype"/>
+          <w:sz w:val="20"/>
+          <w:szCs w:val="20"/>
+        </w:rPr>
+        <w:t xml:space="preserve"/>
+      </w:r>
+      <w:r>
+        <w:rPr>
+          <w:rFonts w:ascii="Palatino Linotype" w:hAnsi="Palatino Linotype"/>
+          <w:sz w:val="20"/>
+          <w:szCs w:val="20"/>
+        </w:rPr>
+        <w:t xml:space="preserve">, </w:t>
+      </w:r>
+      <w:r>
+        <w:rPr>
+          <w:rFonts w:ascii="Palatino Linotype" w:hAnsi="Palatino Linotype"/>
+          <w:sz w:val="20"/>
+          <w:szCs w:val="20"/>
+        </w:rPr>
+        <w:t xml:space="preserve">and shall report to jail on August 26, 2022</w:t>
+      </w:r>
+      <w:r>
+        <w:rPr>
+          <w:rFonts w:ascii="Palatino Linotype" w:hAnsi="Palatino Linotype"/>
+          <w:sz w:val="20"/>
+          <w:szCs w:val="20"/>
+        </w:rPr>
+        <w:t>,</w:t>
+      </w:r>
+      <w:r>
+        <w:rPr>
+          <w:rFonts w:ascii="Palatino Linotype" w:hAnsi="Palatino Linotype"/>
+          <w:sz w:val="20"/>
+          <w:szCs w:val="20"/>
+        </w:rPr>
+        <w:t xml:space="preserve"> at 7:00 </w:t>
+      </w:r>
+      <w:proofErr w:type="spellStart"/>
+      <w:r>
+        <w:rPr>
+          <w:rFonts w:ascii="Palatino Linotype" w:hAnsi="Palatino Linotype"/>
+          <w:sz w:val="20"/>
+          <w:szCs w:val="20"/>
+        </w:rPr>
+        <w:t>p.m</w:t>
+      </w:r>
+      <w:proofErr w:type="spellEnd"/>
       <w:r>
         <w:rPr>
           <w:rFonts w:ascii="Palatino Linotype" w:hAnsi="Palatino Linotype"/>

</xml_diff>

<commit_message>
Updated test for comm control - 3 not passing.
</commit_message>
<xml_diff>
--- a/tests/resources/Saved/21TRC05611div_test_Diversion Judgment Entry.docx
+++ b/tests/resources/Saved/21TRC05611div_test_Diversion Judgment Entry.docx
@@ -239,7 +239,7 @@
           <w:sz w:val="20"/>
           <w:szCs w:val="20"/>
         </w:rPr>
-        <w:t>o</w:t>
+        <w:t xml:space="preserve">o</w:t>
       </w:r>
       <w:r>
         <w:rPr>
@@ -575,7 +575,7 @@
           <w:szCs w:val="20"/>
           <w:lang w:val="en-CA"/>
         </w:rPr>
-        <w:t>Defendant appeared in Court</w:t>
+        <w:t xml:space="preserve">Defendant appeared in Court</w:t>
       </w:r>
       <w:r>
         <w:rPr>
@@ -599,7 +599,7 @@
           <w:sz w:val="20"/>
           <w:szCs w:val="20"/>
         </w:rPr>
-        <w:t xml:space="preserve"> on May 22, 2022.</w:t>
+        <w:t xml:space="preserve"> on May 23, 2022.</w:t>
       </w:r>
       <w:r>
         <w:rPr>
@@ -760,7 +760,7 @@
           <w:sz w:val="20"/>
           <w:szCs w:val="20"/>
         </w:rPr>
-        <w:t>The Court, finding that the Defendant entered the plea knowingly, intelligently, and voluntarily, accepted the plea and, following allocution, entered the following sentence:</w:t>
+        <w:t xml:space="preserve">The Court, finding that the Defendant entered the plea knowingly, intelligently, and voluntarily, accepted the plea and, following allocution, entered the following sentence:</w:t>
       </w:r>
     </w:p>
     <w:p>
@@ -846,15 +846,15 @@
           <w:sz w:val="20"/>
           <w:szCs w:val="20"/>
         </w:rPr>
-        <w:t>, the sentence shall apply</w:t>
-      </w:r>
-      <w:r>
-        <w:rPr>
-          <w:rFonts w:ascii="Palatino Linotype" w:hAnsi="Palatino Linotype"/>
-          <w:sz w:val="20"/>
-          <w:szCs w:val="20"/>
-        </w:rPr>
-        <w:t>,</w:t>
+        <w:t xml:space="preserve"> the sentence shall apply</w:t>
+      </w:r>
+      <w:r>
+        <w:rPr>
+          <w:rFonts w:ascii="Palatino Linotype" w:hAnsi="Palatino Linotype"/>
+          <w:sz w:val="20"/>
+          <w:szCs w:val="20"/>
+        </w:rPr>
+        <w:t xml:space="preserve">,</w:t>
       </w:r>
       <w:r>
         <w:rPr>
@@ -889,60 +889,6 @@
           <w:szCs w:val="20"/>
         </w:rPr>
         <w:t xml:space="preserve">August 30, 2022</w:t>
-      </w:r>
-      <w:r>
-        <w:rPr>
-          <w:rFonts w:ascii="Palatino Linotype" w:hAnsi="Palatino Linotype"/>
-          <w:sz w:val="20"/>
-          <w:szCs w:val="20"/>
-        </w:rPr>
-        <w:t xml:space="preserve"/>
-      </w:r>
-      <w:r>
-        <w:rPr>
-          <w:rFonts w:ascii="Palatino Linotype" w:hAnsi="Palatino Linotype"/>
-          <w:sz w:val="20"/>
-          <w:szCs w:val="20"/>
-        </w:rPr>
-        <w:t xml:space="preserve">, </w:t>
-      </w:r>
-      <w:r>
-        <w:rPr>
-          <w:rFonts w:ascii="Palatino Linotype" w:hAnsi="Palatino Linotype"/>
-          <w:sz w:val="20"/>
-          <w:szCs w:val="20"/>
-        </w:rPr>
-        <w:t xml:space="preserve">and shall report to jail on </w:t>
-      </w:r>
-      <w:r>
-        <w:rPr>
-          <w:rFonts w:ascii="Palatino Linotype" w:hAnsi="Palatino Linotype"/>
-          <w:b/>
-          <w:bCs/>
-          <w:sz w:val="20"/>
-          <w:szCs w:val="20"/>
-        </w:rPr>
-        <w:t xml:space="preserve">September 02, 2022</w:t>
-      </w:r>
-      <w:r>
-        <w:rPr>
-          <w:rFonts w:ascii="Palatino Linotype" w:hAnsi="Palatino Linotype"/>
-          <w:b/>
-          <w:bCs/>
-          <w:sz w:val="20"/>
-          <w:szCs w:val="20"/>
-        </w:rPr>
-        <w:t>,</w:t>
-      </w:r>
-      <w:r>
-        <w:rPr>
-          <w:rFonts w:ascii="Palatino Linotype" w:hAnsi="Palatino Linotype"/>
-          <w:b/>
-          <w:bCs/>
-          <w:sz w:val="20"/>
-          <w:szCs w:val="20"/>
-        </w:rPr>
-        <w:t xml:space="preserve"> at 7:00 p.m</w:t>
       </w:r>
       <w:r>
         <w:rPr>
@@ -1421,7 +1367,7 @@
                 <w:sz w:val="20"/>
                 <w:szCs w:val="20"/>
               </w:rPr>
-              <w:t xml:space="preserve">Degree</w:t>
+              <w:t>Degree</w:t>
             </w:r>
           </w:p>
         </w:tc>
@@ -2832,20 +2778,162 @@
           <w:sz w:val="20"/>
           <w:szCs w:val="20"/>
         </w:rPr>
-        <w:t xml:space="preserve">Restitution.</w:t>
-      </w:r>
-      <w:r>
-        <w:rPr>
-          <w:rFonts w:ascii="Palatino Linotype" w:hAnsi="Palatino Linotype"/>
-          <w:sz w:val="20"/>
-          <w:szCs w:val="20"/>
-        </w:rPr>
-        <w:t xml:space="preserve"> The Defendant must pay restitution in the amount of $5,000 to Justin Kudela no later than August 30, 2022 in order to successfully complete the diversion program. </w:t>
-        <w:br/>
+        <w:t xml:space="preserve">Fines and Costs.  </w:t>
+      </w:r>
+      <w:r>
+        <w:rPr>
+          <w:rFonts w:ascii="Palatino Linotype" w:hAnsi="Palatino Linotype"/>
+          <w:sz w:val="20"/>
+          <w:szCs w:val="20"/>
+          <w:u w:val="single"/>
+        </w:rPr>
+        <w:t xml:space="preserve">The </w:t>
+      </w:r>
+      <w:r>
+        <w:rPr>
+          <w:rFonts w:ascii="Palatino Linotype" w:hAnsi="Palatino Linotype"/>
+          <w:sz w:val="20"/>
+          <w:szCs w:val="20"/>
+          <w:u w:val="single"/>
+        </w:rPr>
+        <w:t xml:space="preserve">Defendant </w:t>
+      </w:r>
+      <w:r>
+        <w:rPr>
+          <w:rFonts w:ascii="Palatino Linotype" w:hAnsi="Palatino Linotype"/>
+          <w:sz w:val="20"/>
+          <w:szCs w:val="20"/>
+          <w:u w:val="single"/>
+        </w:rPr>
+        <w:t xml:space="preserve">shall pay the diversion program fee and </w:t>
+      </w:r>
+      <w:r>
+        <w:rPr>
+          <w:rFonts w:ascii="Palatino Linotype" w:hAnsi="Palatino Linotype"/>
+          <w:sz w:val="20"/>
+          <w:szCs w:val="20"/>
+          <w:u w:val="single"/>
+        </w:rPr>
+        <w:t xml:space="preserve">does not owe the </w:t>
+      </w:r>
+      <w:r>
+        <w:rPr>
+          <w:rFonts w:ascii="Palatino Linotype" w:hAnsi="Palatino Linotype"/>
+          <w:sz w:val="20"/>
+          <w:szCs w:val="20"/>
+          <w:u w:val="single"/>
+        </w:rPr>
+        <w:t xml:space="preserve">fines and </w:t>
+      </w:r>
+      <w:r>
+        <w:rPr>
+          <w:rFonts w:ascii="Palatino Linotype" w:hAnsi="Palatino Linotype"/>
+          <w:sz w:val="20"/>
+          <w:szCs w:val="20"/>
+          <w:u w:val="single"/>
+        </w:rPr>
+        <w:t xml:space="preserve">court costs if</w:t>
+      </w:r>
+      <w:r>
+        <w:rPr>
+          <w:rFonts w:ascii="Palatino Linotype" w:hAnsi="Palatino Linotype"/>
+          <w:sz w:val="20"/>
+          <w:szCs w:val="20"/>
+          <w:u w:val="single"/>
+        </w:rPr>
+        <w:t xml:space="preserve"> </w:t>
+      </w:r>
+      <w:r>
+        <w:rPr>
+          <w:rFonts w:ascii="Palatino Linotype" w:hAnsi="Palatino Linotype"/>
+          <w:sz w:val="20"/>
+          <w:szCs w:val="20"/>
+          <w:u w:val="single"/>
+        </w:rPr>
+        <w:t xml:space="preserve">the Marijuana Diversion Program</w:t>
+      </w:r>
+      <w:r>
+        <w:rPr>
+          <w:rFonts w:ascii="Palatino Linotype" w:hAnsi="Palatino Linotype"/>
+          <w:sz w:val="20"/>
+          <w:szCs w:val="20"/>
+          <w:u w:val="single"/>
+        </w:rPr>
+        <w:t xml:space="preserve"> is successfully completed</w:t>
+      </w:r>
+      <w:r>
+        <w:rPr>
+          <w:rFonts w:ascii="Palatino Linotype" w:hAnsi="Palatino Linotype"/>
+          <w:bCs/>
+          <w:sz w:val="20"/>
+          <w:szCs w:val="20"/>
+        </w:rPr>
+        <w:t xml:space="preserve">.</w:t>
+      </w:r>
+      <w:r>
+        <w:rPr>
+          <w:rFonts w:ascii="Palatino Linotype" w:hAnsi="Palatino Linotype"/>
+          <w:bCs/>
+          <w:sz w:val="20"/>
+          <w:szCs w:val="20"/>
+        </w:rPr>
+        <w:t xml:space="preserve"> If Defendant does not successfully complete the Marijuana Diversion Program</w:t>
+      </w:r>
+      <w:r>
+        <w:rPr>
+          <w:rFonts w:ascii="Palatino Linotype" w:hAnsi="Palatino Linotype"/>
+          <w:bCs/>
+          <w:sz w:val="20"/>
+          <w:szCs w:val="20"/>
+        </w:rPr>
+        <w:t xml:space="preserve">,</w:t>
+      </w:r>
+      <w:r>
+        <w:rPr>
+          <w:rFonts w:ascii="Palatino Linotype" w:hAnsi="Palatino Linotype"/>
+          <w:bCs/>
+          <w:sz w:val="20"/>
+          <w:szCs w:val="20"/>
+        </w:rPr>
+        <w:t xml:space="preserve"> then the diversion program fee shall be applied to fines and costs.</w:t>
+      </w:r>
+      <w:r>
+        <w:rPr>
+          <w:rFonts w:ascii="Palatino Linotype" w:hAnsi="Palatino Linotype"/>
+          <w:bCs/>
+          <w:sz w:val="20"/>
+          <w:szCs w:val="20"/>
+        </w:rPr>
+        <w:t xml:space="preserve"> </w:t>
+      </w:r>
+      <w:r>
+        <w:rPr>
+          <w:rFonts w:ascii="Palatino Linotype" w:hAnsi="Palatino Linotype"/>
+          <w:sz w:val="20"/>
+          <w:szCs w:val="20"/>
+        </w:rPr>
+        <w:t xml:space="preserve"/>
+      </w:r>
+      <w:r>
+        <w:rPr>
+          <w:rFonts w:ascii="Palatino Linotype" w:hAnsi="Palatino Linotype"/>
+          <w:sz w:val="20"/>
+          <w:szCs w:val="20"/>
+        </w:rPr>
         <w:t xml:space="preserve"/>
         <w:br/>
         <w:t xml:space="preserve"/>
       </w:r>
+    </w:p>
+    <w:p>
+      <w:pPr>
+        <w:jc w:val="both"/>
+        <w:rPr>
+          <w:rFonts w:ascii="Palatino Linotype" w:hAnsi="Palatino Linotype"/>
+          <w:sz w:val="20"/>
+          <w:szCs w:val="20"/>
+        </w:rPr>
+      </w:pPr>
       <w:r>
         <w:rPr>
           <w:rFonts w:ascii="Palatino Linotype" w:hAnsi="Palatino Linotype"/>
@@ -2854,68 +2942,14 @@
           <w:sz w:val="20"/>
           <w:szCs w:val="20"/>
         </w:rPr>
-        <w:t xml:space="preserve">Fines and Costs.  </w:t>
-      </w:r>
-      <w:r>
-        <w:rPr>
-          <w:rFonts w:ascii="Palatino Linotype" w:hAnsi="Palatino Linotype"/>
-          <w:sz w:val="20"/>
-          <w:szCs w:val="20"/>
-          <w:u w:val="single"/>
-        </w:rPr>
-        <w:t xml:space="preserve">The </w:t>
-      </w:r>
-      <w:r>
-        <w:rPr>
-          <w:rFonts w:ascii="Palatino Linotype" w:hAnsi="Palatino Linotype"/>
-          <w:sz w:val="20"/>
-          <w:szCs w:val="20"/>
-          <w:u w:val="single"/>
-        </w:rPr>
-        <w:t xml:space="preserve">Defendant </w:t>
-      </w:r>
-      <w:r>
-        <w:rPr>
-          <w:rFonts w:ascii="Palatino Linotype" w:hAnsi="Palatino Linotype"/>
-          <w:sz w:val="20"/>
-          <w:szCs w:val="20"/>
-          <w:u w:val="single"/>
-        </w:rPr>
-        <w:t xml:space="preserve">shall pay the diversion program fee and </w:t>
-      </w:r>
-      <w:r>
-        <w:rPr>
-          <w:rFonts w:ascii="Palatino Linotype" w:hAnsi="Palatino Linotype"/>
-          <w:sz w:val="20"/>
-          <w:szCs w:val="20"/>
-          <w:u w:val="single"/>
-        </w:rPr>
-        <w:t xml:space="preserve">does not owe the </w:t>
-      </w:r>
-      <w:r>
-        <w:rPr>
-          <w:rFonts w:ascii="Palatino Linotype" w:hAnsi="Palatino Linotype"/>
-          <w:sz w:val="20"/>
-          <w:szCs w:val="20"/>
-          <w:u w:val="single"/>
-        </w:rPr>
-        <w:t xml:space="preserve">fines and </w:t>
-      </w:r>
-      <w:r>
-        <w:rPr>
-          <w:rFonts w:ascii="Palatino Linotype" w:hAnsi="Palatino Linotype"/>
-          <w:sz w:val="20"/>
-          <w:szCs w:val="20"/>
-          <w:u w:val="single"/>
-        </w:rPr>
-        <w:t>court costs if</w:t>
-      </w:r>
-      <w:r>
-        <w:rPr>
-          <w:rFonts w:ascii="Palatino Linotype" w:hAnsi="Palatino Linotype"/>
-          <w:sz w:val="20"/>
-          <w:szCs w:val="20"/>
-          <w:u w:val="single"/>
+        <w:t xml:space="preserve">Proof of Financial Responsibility.  </w:t>
+      </w:r>
+      <w:r>
+        <w:rPr>
+          <w:rFonts w:ascii="Palatino Linotype" w:hAnsi="Palatino Linotype"/>
+          <w:bCs/>
+          <w:sz w:val="20"/>
+          <w:szCs w:val="20"/>
         </w:rPr>
         <w:t xml:space="preserve"> </w:t>
       </w:r>
@@ -2924,118 +2958,8 @@
           <w:rFonts w:ascii="Palatino Linotype" w:hAnsi="Palatino Linotype"/>
           <w:sz w:val="20"/>
           <w:szCs w:val="20"/>
-          <w:u w:val="single"/>
-        </w:rPr>
-        <w:t xml:space="preserve">the Marijuana Diversion Program</w:t>
-      </w:r>
-      <w:r>
-        <w:rPr>
-          <w:rFonts w:ascii="Palatino Linotype" w:hAnsi="Palatino Linotype"/>
-          <w:sz w:val="20"/>
-          <w:szCs w:val="20"/>
-          <w:u w:val="single"/>
-        </w:rPr>
-        <w:t xml:space="preserve"> is successfully completed</w:t>
-      </w:r>
-      <w:r>
-        <w:rPr>
-          <w:rFonts w:ascii="Palatino Linotype" w:hAnsi="Palatino Linotype"/>
-          <w:bCs/>
-          <w:sz w:val="20"/>
-          <w:szCs w:val="20"/>
-        </w:rPr>
-        <w:t xml:space="preserve">.</w:t>
-      </w:r>
-      <w:r>
-        <w:rPr>
-          <w:rFonts w:ascii="Palatino Linotype" w:hAnsi="Palatino Linotype"/>
-          <w:bCs/>
-          <w:sz w:val="20"/>
-          <w:szCs w:val="20"/>
-        </w:rPr>
-        <w:t xml:space="preserve"> If Defendant does not successfully complete the Marijuana Diversion Program</w:t>
-      </w:r>
-      <w:r>
-        <w:rPr>
-          <w:rFonts w:ascii="Palatino Linotype" w:hAnsi="Palatino Linotype"/>
-          <w:bCs/>
-          <w:sz w:val="20"/>
-          <w:szCs w:val="20"/>
-        </w:rPr>
-        <w:t>,</w:t>
-      </w:r>
-      <w:r>
-        <w:rPr>
-          <w:rFonts w:ascii="Palatino Linotype" w:hAnsi="Palatino Linotype"/>
-          <w:bCs/>
-          <w:sz w:val="20"/>
-          <w:szCs w:val="20"/>
-        </w:rPr>
-        <w:t xml:space="preserve"> then the diversion program fee shall be applied to fines and costs.</w:t>
-      </w:r>
-      <w:r>
-        <w:rPr>
-          <w:rFonts w:ascii="Palatino Linotype" w:hAnsi="Palatino Linotype"/>
-          <w:bCs/>
-          <w:sz w:val="20"/>
-          <w:szCs w:val="20"/>
-        </w:rPr>
-        <w:t xml:space="preserve"> </w:t>
-      </w:r>
-      <w:r>
-        <w:rPr>
-          <w:rFonts w:ascii="Palatino Linotype" w:hAnsi="Palatino Linotype"/>
-          <w:sz w:val="20"/>
-          <w:szCs w:val="20"/>
-        </w:rPr>
-        <w:t xml:space="preserve"/>
-      </w:r>
-      <w:r>
-        <w:rPr>
-          <w:rFonts w:ascii="Palatino Linotype" w:hAnsi="Palatino Linotype"/>
-          <w:sz w:val="20"/>
-          <w:szCs w:val="20"/>
-        </w:rPr>
-        <w:t xml:space="preserve"/>
-        <w:br/>
-        <w:t xml:space="preserve"/>
-      </w:r>
-    </w:p>
-    <w:p>
-      <w:pPr>
-        <w:jc w:val="both"/>
-        <w:rPr>
-          <w:rFonts w:ascii="Palatino Linotype" w:hAnsi="Palatino Linotype"/>
-          <w:sz w:val="20"/>
-          <w:szCs w:val="20"/>
-        </w:rPr>
-      </w:pPr>
-      <w:r>
-        <w:rPr>
-          <w:rFonts w:ascii="Palatino Linotype" w:hAnsi="Palatino Linotype"/>
-          <w:b/>
-          <w:bCs/>
-          <w:sz w:val="20"/>
-          <w:szCs w:val="20"/>
-        </w:rPr>
-        <w:t xml:space="preserve">Proof of Financial Responsibility.  </w:t>
-      </w:r>
-      <w:r>
-        <w:rPr>
-          <w:rFonts w:ascii="Palatino Linotype" w:hAnsi="Palatino Linotype"/>
-          <w:bCs/>
-          <w:sz w:val="20"/>
-          <w:szCs w:val="20"/>
-        </w:rPr>
-        <w:t xml:space="preserve"> </w:t>
-      </w:r>
-      <w:r>
-        <w:rPr>
-          <w:rFonts w:ascii="Palatino Linotype" w:hAnsi="Palatino Linotype"/>
-          <w:sz w:val="20"/>
-          <w:szCs w:val="20"/>
-        </w:rPr>
-        <w:t>The Defendant showed the Court proof of responsibility during the proceeding.</w:t>
+        </w:rPr>
+        <w:t xml:space="preserve">The Defendant showed the Court proof of responsibility during the proceeding.</w:t>
       </w:r>
       <w:r>
         <w:rPr>
@@ -3167,7 +3091,7 @@
           <w:sz w:val="20"/>
           <w:szCs w:val="20"/>
         </w:rPr>
-        <w:t>____________________________________</w:t>
+        <w:t xml:space="preserve">____________________________________</w:t>
       </w:r>
     </w:p>
     <w:p>
@@ -3321,7 +3245,7 @@
           <w:sz w:val="16"/>
           <w:szCs w:val="16"/>
         </w:rPr>
-        <w:t>_________</w:t>
+        <w:t xml:space="preserve">_________</w:t>
       </w:r>
       <w:r>
         <w:rPr>

</xml_diff>

<commit_message>
Added Leap Sentencing to test create all entries.
</commit_message>
<xml_diff>
--- a/tests/resources/Saved/21TRC05611div_test_Diversion Judgment Entry.docx
+++ b/tests/resources/Saved/21TRC05611div_test_Diversion Judgment Entry.docx
@@ -890,6 +890,72 @@
         </w:rPr>
         <w:t xml:space="preserve">September 06, 2022</w:t>
       </w:r>
+      <w:r>
+        <w:rPr>
+          <w:rFonts w:ascii="Palatino Linotype" w:hAnsi="Palatino Linotype"/>
+          <w:sz w:val="20"/>
+          <w:szCs w:val="20"/>
+        </w:rPr>
+        <w:t xml:space="preserve"/>
+      </w:r>
+      <w:r>
+        <w:rPr>
+          <w:rFonts w:ascii="Palatino Linotype" w:hAnsi="Palatino Linotype"/>
+          <w:sz w:val="20"/>
+          <w:szCs w:val="20"/>
+        </w:rPr>
+        <w:t xml:space="preserve">, </w:t>
+      </w:r>
+      <w:r>
+        <w:rPr>
+          <w:rFonts w:ascii="Palatino Linotype" w:hAnsi="Palatino Linotype"/>
+          <w:sz w:val="20"/>
+          <w:szCs w:val="20"/>
+        </w:rPr>
+        <w:t xml:space="preserve">and report to jail on </w:t>
+      </w:r>
+      <w:r>
+        <w:rPr>
+          <w:rFonts w:ascii="Palatino Linotype" w:hAnsi="Palatino Linotype"/>
+          <w:b/>
+          <w:bCs/>
+          <w:sz w:val="20"/>
+          <w:szCs w:val="20"/>
+        </w:rPr>
+        <w:t xml:space="preserve">September 09, 2022</w:t>
+      </w:r>
+      <w:r>
+        <w:rPr>
+          <w:rFonts w:ascii="Palatino Linotype" w:hAnsi="Palatino Linotype"/>
+          <w:b/>
+          <w:bCs/>
+          <w:sz w:val="20"/>
+          <w:szCs w:val="20"/>
+        </w:rPr>
+        <w:t>,</w:t>
+      </w:r>
+      <w:r>
+        <w:rPr>
+          <w:rFonts w:ascii="Palatino Linotype" w:hAnsi="Palatino Linotype"/>
+          <w:b/>
+          <w:bCs/>
+          <w:sz w:val="20"/>
+          <w:szCs w:val="20"/>
+        </w:rPr>
+        <w:t xml:space="preserve"> at 7:00 </w:t>
+      </w:r>
+      <w:proofErr w:type="spellStart"/>
+      <w:r>
+        <w:rPr>
+          <w:rFonts w:ascii="Palatino Linotype" w:hAnsi="Palatino Linotype"/>
+          <w:b/>
+          <w:bCs/>
+          <w:sz w:val="20"/>
+          <w:szCs w:val="20"/>
+        </w:rPr>
+        <w:t>p.m</w:t>
+      </w:r>
+      <w:proofErr w:type="spellEnd"/>
       <w:r>
         <w:rPr>
           <w:rFonts w:ascii="Palatino Linotype" w:hAnsi="Palatino Linotype"/>

</xml_diff>

<commit_message>
Updated appearance reason function.
</commit_message>
<xml_diff>
--- a/tests/resources/Saved/21TRC05611div_test_Diversion Judgment Entry.docx
+++ b/tests/resources/Saved/21TRC05611div_test_Diversion Judgment Entry.docx
@@ -591,15 +591,15 @@
           <w:sz w:val="20"/>
           <w:szCs w:val="20"/>
         </w:rPr>
-        <w:t xml:space="preserve">change of plea</w:t>
-      </w:r>
-      <w:r>
-        <w:rPr>
-          <w:rFonts w:ascii="Palatino Linotype" w:hAnsi="Palatino Linotype"/>
-          <w:sz w:val="20"/>
-          <w:szCs w:val="20"/>
-        </w:rPr>
-        <w:t xml:space="preserve"> on May 28, 2022.</w:t>
+        <w:t xml:space="preserve">arraignment</w:t>
+      </w:r>
+      <w:r>
+        <w:rPr>
+          <w:rFonts w:ascii="Palatino Linotype" w:hAnsi="Palatino Linotype"/>
+          <w:sz w:val="20"/>
+          <w:szCs w:val="20"/>
+        </w:rPr>
+        <w:t xml:space="preserve"> on May 30, 2022.</w:t>
       </w:r>
       <w:r>
         <w:rPr>
@@ -890,72 +890,6 @@
         </w:rPr>
         <w:t xml:space="preserve">September 06, 2022</w:t>
       </w:r>
-      <w:r>
-        <w:rPr>
-          <w:rFonts w:ascii="Palatino Linotype" w:hAnsi="Palatino Linotype"/>
-          <w:sz w:val="20"/>
-          <w:szCs w:val="20"/>
-        </w:rPr>
-        <w:t xml:space="preserve"/>
-      </w:r>
-      <w:r>
-        <w:rPr>
-          <w:rFonts w:ascii="Palatino Linotype" w:hAnsi="Palatino Linotype"/>
-          <w:sz w:val="20"/>
-          <w:szCs w:val="20"/>
-        </w:rPr>
-        <w:t xml:space="preserve">, </w:t>
-      </w:r>
-      <w:r>
-        <w:rPr>
-          <w:rFonts w:ascii="Palatino Linotype" w:hAnsi="Palatino Linotype"/>
-          <w:sz w:val="20"/>
-          <w:szCs w:val="20"/>
-        </w:rPr>
-        <w:t xml:space="preserve">and report to jail on </w:t>
-      </w:r>
-      <w:r>
-        <w:rPr>
-          <w:rFonts w:ascii="Palatino Linotype" w:hAnsi="Palatino Linotype"/>
-          <w:b/>
-          <w:bCs/>
-          <w:sz w:val="20"/>
-          <w:szCs w:val="20"/>
-        </w:rPr>
-        <w:t xml:space="preserve">September 09, 2022</w:t>
-      </w:r>
-      <w:r>
-        <w:rPr>
-          <w:rFonts w:ascii="Palatino Linotype" w:hAnsi="Palatino Linotype"/>
-          <w:b/>
-          <w:bCs/>
-          <w:sz w:val="20"/>
-          <w:szCs w:val="20"/>
-        </w:rPr>
-        <w:t>,</w:t>
-      </w:r>
-      <w:r>
-        <w:rPr>
-          <w:rFonts w:ascii="Palatino Linotype" w:hAnsi="Palatino Linotype"/>
-          <w:b/>
-          <w:bCs/>
-          <w:sz w:val="20"/>
-          <w:szCs w:val="20"/>
-        </w:rPr>
-        <w:t xml:space="preserve"> at 7:00 </w:t>
-      </w:r>
-      <w:proofErr w:type="spellStart"/>
-      <w:r>
-        <w:rPr>
-          <w:rFonts w:ascii="Palatino Linotype" w:hAnsi="Palatino Linotype"/>
-          <w:b/>
-          <w:bCs/>
-          <w:sz w:val="20"/>
-          <w:szCs w:val="20"/>
-        </w:rPr>
-        <w:t>p.m</w:t>
-      </w:r>
-      <w:proofErr w:type="spellEnd"/>
       <w:r>
         <w:rPr>
           <w:rFonts w:ascii="Palatino Linotype" w:hAnsi="Palatino Linotype"/>
@@ -2834,28 +2768,6 @@
           <w:sz w:val="20"/>
           <w:szCs w:val="20"/>
         </w:rPr>
-        <w:t xml:space="preserve"/>
-      </w:r>
-      <w:r>
-        <w:rPr>
-          <w:rFonts w:ascii="Palatino Linotype" w:hAnsi="Palatino Linotype"/>
-          <w:b/>
-          <w:bCs/>
-          <w:sz w:val="20"/>
-          <w:szCs w:val="20"/>
-        </w:rPr>
-        <w:t xml:space="preserve">Restitution.</w:t>
-      </w:r>
-      <w:r>
-        <w:rPr>
-          <w:rFonts w:ascii="Palatino Linotype" w:hAnsi="Palatino Linotype"/>
-          <w:sz w:val="20"/>
-          <w:szCs w:val="20"/>
-        </w:rPr>
-        <w:t xml:space="preserve"> The Defendant must pay restitution in the amount of $5,000 to Justin Kudela no later than September 06, 2022 in order to successfully complete the diversion program. </w:t>
-        <w:br/>
-        <w:t xml:space="preserve"/>
-        <w:br/>
         <w:t xml:space="preserve"/>
       </w:r>
       <w:r>

</xml_diff>

<commit_message>
Moved conditions models to own module.
</commit_message>
<xml_diff>
--- a/tests/resources/Saved/21TRC05611div_test_Diversion Judgment Entry.docx
+++ b/tests/resources/Saved/21TRC05611div_test_Diversion Judgment Entry.docx
@@ -937,6 +937,72 @@
         </w:rPr>
         <w:t xml:space="preserve">September 13, 2022</w:t>
       </w:r>
+      <w:r>
+        <w:rPr>
+          <w:rFonts w:ascii="Palatino Linotype" w:hAnsi="Palatino Linotype"/>
+          <w:sz w:val="20"/>
+          <w:szCs w:val="20"/>
+        </w:rPr>
+        <w:t xml:space="preserve"/>
+      </w:r>
+      <w:r>
+        <w:rPr>
+          <w:rFonts w:ascii="Palatino Linotype" w:hAnsi="Palatino Linotype"/>
+          <w:sz w:val="20"/>
+          <w:szCs w:val="20"/>
+        </w:rPr>
+        <w:t xml:space="preserve">, </w:t>
+      </w:r>
+      <w:r>
+        <w:rPr>
+          <w:rFonts w:ascii="Palatino Linotype" w:hAnsi="Palatino Linotype"/>
+          <w:sz w:val="20"/>
+          <w:szCs w:val="20"/>
+        </w:rPr>
+        <w:t xml:space="preserve">and report to jail on </w:t>
+      </w:r>
+      <w:r>
+        <w:rPr>
+          <w:rFonts w:ascii="Palatino Linotype" w:hAnsi="Palatino Linotype"/>
+          <w:b/>
+          <w:bCs/>
+          <w:sz w:val="20"/>
+          <w:szCs w:val="20"/>
+        </w:rPr>
+        <w:t xml:space="preserve">September 16, 2022</w:t>
+      </w:r>
+      <w:r>
+        <w:rPr>
+          <w:rFonts w:ascii="Palatino Linotype" w:hAnsi="Palatino Linotype"/>
+          <w:b/>
+          <w:bCs/>
+          <w:sz w:val="20"/>
+          <w:szCs w:val="20"/>
+        </w:rPr>
+        <w:t>,</w:t>
+      </w:r>
+      <w:r>
+        <w:rPr>
+          <w:rFonts w:ascii="Palatino Linotype" w:hAnsi="Palatino Linotype"/>
+          <w:b/>
+          <w:bCs/>
+          <w:sz w:val="20"/>
+          <w:szCs w:val="20"/>
+        </w:rPr>
+        <w:t xml:space="preserve"> at 7:00 </w:t>
+      </w:r>
+      <w:proofErr w:type="spellStart"/>
+      <w:r>
+        <w:rPr>
+          <w:rFonts w:ascii="Palatino Linotype" w:hAnsi="Palatino Linotype"/>
+          <w:b/>
+          <w:bCs/>
+          <w:sz w:val="20"/>
+          <w:szCs w:val="20"/>
+        </w:rPr>
+        <w:t>p.m</w:t>
+      </w:r>
+      <w:proofErr w:type="spellEnd"/>
       <w:r>
         <w:rPr>
           <w:rFonts w:ascii="Palatino Linotype" w:hAnsi="Palatino Linotype"/>

</xml_diff>

<commit_message>
Plea entries passing all tests.
</commit_message>
<xml_diff>
--- a/tests/resources/Saved/21TRC05611div_test_Diversion Judgment Entry.docx
+++ b/tests/resources/Saved/21TRC05611div_test_Diversion Judgment Entry.docx
@@ -937,72 +937,6 @@
         </w:rPr>
         <w:t xml:space="preserve">September 13, 2022</w:t>
       </w:r>
-      <w:r>
-        <w:rPr>
-          <w:rFonts w:ascii="Palatino Linotype" w:hAnsi="Palatino Linotype"/>
-          <w:sz w:val="20"/>
-          <w:szCs w:val="20"/>
-        </w:rPr>
-        <w:t xml:space="preserve"/>
-      </w:r>
-      <w:r>
-        <w:rPr>
-          <w:rFonts w:ascii="Palatino Linotype" w:hAnsi="Palatino Linotype"/>
-          <w:sz w:val="20"/>
-          <w:szCs w:val="20"/>
-        </w:rPr>
-        <w:t xml:space="preserve">, </w:t>
-      </w:r>
-      <w:r>
-        <w:rPr>
-          <w:rFonts w:ascii="Palatino Linotype" w:hAnsi="Palatino Linotype"/>
-          <w:sz w:val="20"/>
-          <w:szCs w:val="20"/>
-        </w:rPr>
-        <w:t xml:space="preserve">and report to jail on </w:t>
-      </w:r>
-      <w:r>
-        <w:rPr>
-          <w:rFonts w:ascii="Palatino Linotype" w:hAnsi="Palatino Linotype"/>
-          <w:b/>
-          <w:bCs/>
-          <w:sz w:val="20"/>
-          <w:szCs w:val="20"/>
-        </w:rPr>
-        <w:t xml:space="preserve">September 16, 2022</w:t>
-      </w:r>
-      <w:r>
-        <w:rPr>
-          <w:rFonts w:ascii="Palatino Linotype" w:hAnsi="Palatino Linotype"/>
-          <w:b/>
-          <w:bCs/>
-          <w:sz w:val="20"/>
-          <w:szCs w:val="20"/>
-        </w:rPr>
-        <w:t>,</w:t>
-      </w:r>
-      <w:r>
-        <w:rPr>
-          <w:rFonts w:ascii="Palatino Linotype" w:hAnsi="Palatino Linotype"/>
-          <w:b/>
-          <w:bCs/>
-          <w:sz w:val="20"/>
-          <w:szCs w:val="20"/>
-        </w:rPr>
-        <w:t xml:space="preserve"> at 7:00 </w:t>
-      </w:r>
-      <w:proofErr w:type="spellStart"/>
-      <w:r>
-        <w:rPr>
-          <w:rFonts w:ascii="Palatino Linotype" w:hAnsi="Palatino Linotype"/>
-          <w:b/>
-          <w:bCs/>
-          <w:sz w:val="20"/>
-          <w:szCs w:val="20"/>
-        </w:rPr>
-        <w:t>p.m</w:t>
-      </w:r>
-      <w:proofErr w:type="spellEnd"/>
       <w:r>
         <w:rPr>
           <w:rFonts w:ascii="Palatino Linotype" w:hAnsi="Palatino Linotype"/>
@@ -2909,37 +2843,6 @@
           <w:sz w:val="20"/>
           <w:szCs w:val="20"/>
         </w:rPr>
-        <w:t xml:space="preserve"/>
-      </w:r>
-      <w:r>
-        <w:rPr>
-          <w:rFonts w:ascii="Palatino Linotype" w:hAnsi="Palatino Linotype"/>
-          <w:b/>
-          <w:bCs/>
-          <w:sz w:val="20"/>
-          <w:szCs w:val="20"/>
-        </w:rPr>
-        <w:t xml:space="preserve">Restitution.</w:t>
-      </w:r>
-      <w:r>
-        <w:rPr>
-          <w:rFonts w:ascii="Palatino Linotype" w:hAnsi="Palatino Linotype"/>
-          <w:sz w:val="20"/>
-          <w:szCs w:val="20"/>
-        </w:rPr>
-        <w:t xml:space="preserve"> The Defendant must pay restitution in the amount of </w:t>
-      </w:r>
-      <w:proofErr w:type="gramStart"/>
-      <w:r>
-        <w:rPr>
-          <w:rFonts w:ascii="Palatino Linotype" w:hAnsi="Palatino Linotype"/>
-          <w:sz w:val="20"/>
-          <w:szCs w:val="20"/>
-        </w:rPr>
-        <w:t xml:space="preserve">$5,000 to Justin Kudela no later than September 13, 2022 in order to successfully complete the diversion program. </w:t>
-        <w:br/>
-        <w:t xml:space="preserve"/>
-        <w:br/>
         <w:t xml:space="preserve"/>
       </w:r>
       <w:r>

</xml_diff>

<commit_message>
Updated test_add_charge_dialog and refactored method to get column.
</commit_message>
<xml_diff>
--- a/tests/resources/Saved/21TRC05611div_test_Diversion Judgment Entry.docx
+++ b/tests/resources/Saved/21TRC05611div_test_Diversion Judgment Entry.docx
@@ -586,7 +586,7 @@
           <w:sz w:val="20"/>
           <w:szCs w:val="20"/>
         </w:rPr>
-        <w:t xml:space="preserve"> on June 07, 2022.</w:t>
+        <w:t xml:space="preserve"> on June 08, 2022.</w:t>
       </w:r>
       <w:r>
         <w:rPr>
@@ -935,7 +935,7 @@
           <w:sz w:val="20"/>
           <w:szCs w:val="20"/>
         </w:rPr>
-        <w:t xml:space="preserve">September 13, 2022</w:t>
+        <w:t xml:space="preserve">September 20, 2022</w:t>
       </w:r>
       <w:r>
         <w:rPr>
@@ -2843,37 +2843,6 @@
           <w:sz w:val="20"/>
           <w:szCs w:val="20"/>
         </w:rPr>
-        <w:t xml:space="preserve"/>
-      </w:r>
-      <w:r>
-        <w:rPr>
-          <w:rFonts w:ascii="Palatino Linotype" w:hAnsi="Palatino Linotype"/>
-          <w:b/>
-          <w:bCs/>
-          <w:sz w:val="20"/>
-          <w:szCs w:val="20"/>
-        </w:rPr>
-        <w:t xml:space="preserve">Restitution.</w:t>
-      </w:r>
-      <w:r>
-        <w:rPr>
-          <w:rFonts w:ascii="Palatino Linotype" w:hAnsi="Palatino Linotype"/>
-          <w:sz w:val="20"/>
-          <w:szCs w:val="20"/>
-        </w:rPr>
-        <w:t xml:space="preserve"> The Defendant must pay restitution in the amount of </w:t>
-      </w:r>
-      <w:proofErr w:type="gramStart"/>
-      <w:r>
-        <w:rPr>
-          <w:rFonts w:ascii="Palatino Linotype" w:hAnsi="Palatino Linotype"/>
-          <w:sz w:val="20"/>
-          <w:szCs w:val="20"/>
-        </w:rPr>
-        <w:t xml:space="preserve">$5,000 to Justin Kudela no later than September 13, 2022 in order to successfully complete the diversion program. </w:t>
-        <w:br/>
-        <w:t xml:space="preserve"/>
-        <w:br/>
         <w:t xml:space="preserve"/>
       </w:r>
       <w:r>

</xml_diff>

<commit_message>
Refactored out get_last_charge function to access directly.
</commit_message>
<xml_diff>
--- a/tests/resources/Saved/21TRC05611div_test_Diversion Judgment Entry.docx
+++ b/tests/resources/Saved/21TRC05611div_test_Diversion Judgment Entry.docx
@@ -2843,37 +2843,6 @@
           <w:sz w:val="20"/>
           <w:szCs w:val="20"/>
         </w:rPr>
-        <w:t xml:space="preserve"/>
-      </w:r>
-      <w:r>
-        <w:rPr>
-          <w:rFonts w:ascii="Palatino Linotype" w:hAnsi="Palatino Linotype"/>
-          <w:b/>
-          <w:bCs/>
-          <w:sz w:val="20"/>
-          <w:szCs w:val="20"/>
-        </w:rPr>
-        <w:t xml:space="preserve">Restitution.</w:t>
-      </w:r>
-      <w:r>
-        <w:rPr>
-          <w:rFonts w:ascii="Palatino Linotype" w:hAnsi="Palatino Linotype"/>
-          <w:sz w:val="20"/>
-          <w:szCs w:val="20"/>
-        </w:rPr>
-        <w:t xml:space="preserve"> The Defendant must pay restitution in the amount of </w:t>
-      </w:r>
-      <w:proofErr w:type="gramStart"/>
-      <w:r>
-        <w:rPr>
-          <w:rFonts w:ascii="Palatino Linotype" w:hAnsi="Palatino Linotype"/>
-          <w:sz w:val="20"/>
-          <w:szCs w:val="20"/>
-        </w:rPr>
-        <w:t xml:space="preserve">$5,000 to Justin Kudela no later than September 20, 2022 in order to successfully complete the diversion program. </w:t>
-        <w:br/>
-        <w:t xml:space="preserve"/>
-        <w:br/>
         <w:t xml:space="preserve"/>
       </w:r>
       <w:r>

</xml_diff>

<commit_message>
Refactored set all pleas and set all findings.
</commit_message>
<xml_diff>
--- a/tests/resources/Saved/21TRC05611div_test_Diversion Judgment Entry.docx
+++ b/tests/resources/Saved/21TRC05611div_test_Diversion Judgment Entry.docx
@@ -937,6 +937,72 @@
         </w:rPr>
         <w:t xml:space="preserve">September 20, 2022</w:t>
       </w:r>
+      <w:r>
+        <w:rPr>
+          <w:rFonts w:ascii="Palatino Linotype" w:hAnsi="Palatino Linotype"/>
+          <w:sz w:val="20"/>
+          <w:szCs w:val="20"/>
+        </w:rPr>
+        <w:t xml:space="preserve"/>
+      </w:r>
+      <w:r>
+        <w:rPr>
+          <w:rFonts w:ascii="Palatino Linotype" w:hAnsi="Palatino Linotype"/>
+          <w:sz w:val="20"/>
+          <w:szCs w:val="20"/>
+        </w:rPr>
+        <w:t xml:space="preserve">, </w:t>
+      </w:r>
+      <w:r>
+        <w:rPr>
+          <w:rFonts w:ascii="Palatino Linotype" w:hAnsi="Palatino Linotype"/>
+          <w:sz w:val="20"/>
+          <w:szCs w:val="20"/>
+        </w:rPr>
+        <w:t xml:space="preserve">and report to jail on </w:t>
+      </w:r>
+      <w:r>
+        <w:rPr>
+          <w:rFonts w:ascii="Palatino Linotype" w:hAnsi="Palatino Linotype"/>
+          <w:b/>
+          <w:bCs/>
+          <w:sz w:val="20"/>
+          <w:szCs w:val="20"/>
+        </w:rPr>
+        <w:t xml:space="preserve">September 16, 2022</w:t>
+      </w:r>
+      <w:r>
+        <w:rPr>
+          <w:rFonts w:ascii="Palatino Linotype" w:hAnsi="Palatino Linotype"/>
+          <w:b/>
+          <w:bCs/>
+          <w:sz w:val="20"/>
+          <w:szCs w:val="20"/>
+        </w:rPr>
+        <w:t>,</w:t>
+      </w:r>
+      <w:r>
+        <w:rPr>
+          <w:rFonts w:ascii="Palatino Linotype" w:hAnsi="Palatino Linotype"/>
+          <w:b/>
+          <w:bCs/>
+          <w:sz w:val="20"/>
+          <w:szCs w:val="20"/>
+        </w:rPr>
+        <w:t xml:space="preserve"> at 7:00 </w:t>
+      </w:r>
+      <w:proofErr w:type="spellStart"/>
+      <w:r>
+        <w:rPr>
+          <w:rFonts w:ascii="Palatino Linotype" w:hAnsi="Palatino Linotype"/>
+          <w:b/>
+          <w:bCs/>
+          <w:sz w:val="20"/>
+          <w:szCs w:val="20"/>
+        </w:rPr>
+        <w:t>p.m</w:t>
+      </w:r>
+      <w:proofErr w:type="spellEnd"/>
       <w:r>
         <w:rPr>
           <w:rFonts w:ascii="Palatino Linotype" w:hAnsi="Palatino Linotype"/>
@@ -2843,6 +2909,37 @@
           <w:sz w:val="20"/>
           <w:szCs w:val="20"/>
         </w:rPr>
+        <w:t xml:space="preserve"/>
+      </w:r>
+      <w:r>
+        <w:rPr>
+          <w:rFonts w:ascii="Palatino Linotype" w:hAnsi="Palatino Linotype"/>
+          <w:b/>
+          <w:bCs/>
+          <w:sz w:val="20"/>
+          <w:szCs w:val="20"/>
+        </w:rPr>
+        <w:t xml:space="preserve">Restitution.</w:t>
+      </w:r>
+      <w:r>
+        <w:rPr>
+          <w:rFonts w:ascii="Palatino Linotype" w:hAnsi="Palatino Linotype"/>
+          <w:sz w:val="20"/>
+          <w:szCs w:val="20"/>
+        </w:rPr>
+        <w:t xml:space="preserve"> The Defendant must pay restitution in the amount of </w:t>
+      </w:r>
+      <w:proofErr w:type="gramStart"/>
+      <w:r>
+        <w:rPr>
+          <w:rFonts w:ascii="Palatino Linotype" w:hAnsi="Palatino Linotype"/>
+          <w:sz w:val="20"/>
+          <w:szCs w:val="20"/>
+        </w:rPr>
+        <w:t xml:space="preserve">$5,000 to Justin Kudela no later than September 20, 2022 in order to successfully complete the diversion program. </w:t>
+        <w:br/>
+        <w:t xml:space="preserve"/>
+        <w:br/>
         <w:t xml:space="preserve"/>
       </w:r>
       <w:r>

</xml_diff>

<commit_message>
Working in NotGuiltyPleaGrid - all tests passing.
</commit_message>
<xml_diff>
--- a/tests/resources/Saved/21TRC05611div_test_Diversion Judgment Entry.docx
+++ b/tests/resources/Saved/21TRC05611div_test_Diversion Judgment Entry.docx
@@ -937,72 +937,6 @@
         </w:rPr>
         <w:t xml:space="preserve">September 20, 2022</w:t>
       </w:r>
-      <w:r>
-        <w:rPr>
-          <w:rFonts w:ascii="Palatino Linotype" w:hAnsi="Palatino Linotype"/>
-          <w:sz w:val="20"/>
-          <w:szCs w:val="20"/>
-        </w:rPr>
-        <w:t xml:space="preserve"/>
-      </w:r>
-      <w:r>
-        <w:rPr>
-          <w:rFonts w:ascii="Palatino Linotype" w:hAnsi="Palatino Linotype"/>
-          <w:sz w:val="20"/>
-          <w:szCs w:val="20"/>
-        </w:rPr>
-        <w:t xml:space="preserve">, </w:t>
-      </w:r>
-      <w:r>
-        <w:rPr>
-          <w:rFonts w:ascii="Palatino Linotype" w:hAnsi="Palatino Linotype"/>
-          <w:sz w:val="20"/>
-          <w:szCs w:val="20"/>
-        </w:rPr>
-        <w:t xml:space="preserve">and report to jail on </w:t>
-      </w:r>
-      <w:r>
-        <w:rPr>
-          <w:rFonts w:ascii="Palatino Linotype" w:hAnsi="Palatino Linotype"/>
-          <w:b/>
-          <w:bCs/>
-          <w:sz w:val="20"/>
-          <w:szCs w:val="20"/>
-        </w:rPr>
-        <w:t xml:space="preserve">September 16, 2022</w:t>
-      </w:r>
-      <w:r>
-        <w:rPr>
-          <w:rFonts w:ascii="Palatino Linotype" w:hAnsi="Palatino Linotype"/>
-          <w:b/>
-          <w:bCs/>
-          <w:sz w:val="20"/>
-          <w:szCs w:val="20"/>
-        </w:rPr>
-        <w:t>,</w:t>
-      </w:r>
-      <w:r>
-        <w:rPr>
-          <w:rFonts w:ascii="Palatino Linotype" w:hAnsi="Palatino Linotype"/>
-          <w:b/>
-          <w:bCs/>
-          <w:sz w:val="20"/>
-          <w:szCs w:val="20"/>
-        </w:rPr>
-        <w:t xml:space="preserve"> at 7:00 </w:t>
-      </w:r>
-      <w:proofErr w:type="spellStart"/>
-      <w:r>
-        <w:rPr>
-          <w:rFonts w:ascii="Palatino Linotype" w:hAnsi="Palatino Linotype"/>
-          <w:b/>
-          <w:bCs/>
-          <w:sz w:val="20"/>
-          <w:szCs w:val="20"/>
-        </w:rPr>
-        <w:t>p.m</w:t>
-      </w:r>
-      <w:proofErr w:type="spellEnd"/>
       <w:r>
         <w:rPr>
           <w:rFonts w:ascii="Palatino Linotype" w:hAnsi="Palatino Linotype"/>
@@ -2909,37 +2843,6 @@
           <w:sz w:val="20"/>
           <w:szCs w:val="20"/>
         </w:rPr>
-        <w:t xml:space="preserve"/>
-      </w:r>
-      <w:r>
-        <w:rPr>
-          <w:rFonts w:ascii="Palatino Linotype" w:hAnsi="Palatino Linotype"/>
-          <w:b/>
-          <w:bCs/>
-          <w:sz w:val="20"/>
-          <w:szCs w:val="20"/>
-        </w:rPr>
-        <w:t xml:space="preserve">Restitution.</w:t>
-      </w:r>
-      <w:r>
-        <w:rPr>
-          <w:rFonts w:ascii="Palatino Linotype" w:hAnsi="Palatino Linotype"/>
-          <w:sz w:val="20"/>
-          <w:szCs w:val="20"/>
-        </w:rPr>
-        <w:t xml:space="preserve"> The Defendant must pay restitution in the amount of </w:t>
-      </w:r>
-      <w:proofErr w:type="gramStart"/>
-      <w:r>
-        <w:rPr>
-          <w:rFonts w:ascii="Palatino Linotype" w:hAnsi="Palatino Linotype"/>
-          <w:sz w:val="20"/>
-          <w:szCs w:val="20"/>
-        </w:rPr>
-        <w:t xml:space="preserve">$5,000 to Justin Kudela no later than September 20, 2022 in order to successfully complete the diversion program. </w:t>
-        <w:br/>
-        <w:t xml:space="preserve"/>
-        <w:br/>
         <w:t xml:space="preserve"/>
       </w:r>
       <w:r>

</xml_diff>

<commit_message>
NotGuiltyPleaGrid refactored - tests passing.
</commit_message>
<xml_diff>
--- a/tests/resources/Saved/21TRC05611div_test_Diversion Judgment Entry.docx
+++ b/tests/resources/Saved/21TRC05611div_test_Diversion Judgment Entry.docx
@@ -586,7 +586,7 @@
           <w:sz w:val="20"/>
           <w:szCs w:val="20"/>
         </w:rPr>
-        <w:t xml:space="preserve"> on June 10, 2022.</w:t>
+        <w:t xml:space="preserve"> on June 11, 2022.</w:t>
       </w:r>
       <w:r>
         <w:rPr>
@@ -937,6 +937,72 @@
         </w:rPr>
         <w:t xml:space="preserve">September 20, 2022</w:t>
       </w:r>
+      <w:r>
+        <w:rPr>
+          <w:rFonts w:ascii="Palatino Linotype" w:hAnsi="Palatino Linotype"/>
+          <w:sz w:val="20"/>
+          <w:szCs w:val="20"/>
+        </w:rPr>
+        <w:t xml:space="preserve"/>
+      </w:r>
+      <w:r>
+        <w:rPr>
+          <w:rFonts w:ascii="Palatino Linotype" w:hAnsi="Palatino Linotype"/>
+          <w:sz w:val="20"/>
+          <w:szCs w:val="20"/>
+        </w:rPr>
+        <w:t xml:space="preserve">, </w:t>
+      </w:r>
+      <w:r>
+        <w:rPr>
+          <w:rFonts w:ascii="Palatino Linotype" w:hAnsi="Palatino Linotype"/>
+          <w:sz w:val="20"/>
+          <w:szCs w:val="20"/>
+        </w:rPr>
+        <w:t xml:space="preserve">and report to jail on </w:t>
+      </w:r>
+      <w:r>
+        <w:rPr>
+          <w:rFonts w:ascii="Palatino Linotype" w:hAnsi="Palatino Linotype"/>
+          <w:b/>
+          <w:bCs/>
+          <w:sz w:val="20"/>
+          <w:szCs w:val="20"/>
+        </w:rPr>
+        <w:t xml:space="preserve">September 23, 2022</w:t>
+      </w:r>
+      <w:r>
+        <w:rPr>
+          <w:rFonts w:ascii="Palatino Linotype" w:hAnsi="Palatino Linotype"/>
+          <w:b/>
+          <w:bCs/>
+          <w:sz w:val="20"/>
+          <w:szCs w:val="20"/>
+        </w:rPr>
+        <w:t>,</w:t>
+      </w:r>
+      <w:r>
+        <w:rPr>
+          <w:rFonts w:ascii="Palatino Linotype" w:hAnsi="Palatino Linotype"/>
+          <w:b/>
+          <w:bCs/>
+          <w:sz w:val="20"/>
+          <w:szCs w:val="20"/>
+        </w:rPr>
+        <w:t xml:space="preserve"> at 7:00 </w:t>
+      </w:r>
+      <w:proofErr w:type="spellStart"/>
+      <w:r>
+        <w:rPr>
+          <w:rFonts w:ascii="Palatino Linotype" w:hAnsi="Palatino Linotype"/>
+          <w:b/>
+          <w:bCs/>
+          <w:sz w:val="20"/>
+          <w:szCs w:val="20"/>
+        </w:rPr>
+        <w:t>p.m</w:t>
+      </w:r>
+      <w:proofErr w:type="spellEnd"/>
       <w:r>
         <w:rPr>
           <w:rFonts w:ascii="Palatino Linotype" w:hAnsi="Palatino Linotype"/>
@@ -2843,6 +2909,37 @@
           <w:sz w:val="20"/>
           <w:szCs w:val="20"/>
         </w:rPr>
+        <w:t xml:space="preserve"/>
+      </w:r>
+      <w:r>
+        <w:rPr>
+          <w:rFonts w:ascii="Palatino Linotype" w:hAnsi="Palatino Linotype"/>
+          <w:b/>
+          <w:bCs/>
+          <w:sz w:val="20"/>
+          <w:szCs w:val="20"/>
+        </w:rPr>
+        <w:t xml:space="preserve">Restitution.</w:t>
+      </w:r>
+      <w:r>
+        <w:rPr>
+          <w:rFonts w:ascii="Palatino Linotype" w:hAnsi="Palatino Linotype"/>
+          <w:sz w:val="20"/>
+          <w:szCs w:val="20"/>
+        </w:rPr>
+        <w:t xml:space="preserve"> The Defendant must pay restitution in the amount of </w:t>
+      </w:r>
+      <w:proofErr w:type="gramStart"/>
+      <w:r>
+        <w:rPr>
+          <w:rFonts w:ascii="Palatino Linotype" w:hAnsi="Palatino Linotype"/>
+          <w:sz w:val="20"/>
+          <w:szCs w:val="20"/>
+        </w:rPr>
+        <w:t xml:space="preserve">$5,000 to Justin Kudela no later than September 20, 2022 in order to successfully complete the diversion program. </w:t>
+        <w:br/>
+        <w:t xml:space="preserve"/>
+        <w:br/>
         <w:t xml:space="preserve"/>
       </w:r>
       <w:r>

</xml_diff>

<commit_message>
Refactored out adding fields to charge grid.
</commit_message>
<xml_diff>
--- a/tests/resources/Saved/21TRC05611div_test_Diversion Judgment Entry.docx
+++ b/tests/resources/Saved/21TRC05611div_test_Diversion Judgment Entry.docx
@@ -937,72 +937,6 @@
         </w:rPr>
         <w:t xml:space="preserve">September 20, 2022</w:t>
       </w:r>
-      <w:r>
-        <w:rPr>
-          <w:rFonts w:ascii="Palatino Linotype" w:hAnsi="Palatino Linotype"/>
-          <w:sz w:val="20"/>
-          <w:szCs w:val="20"/>
-        </w:rPr>
-        <w:t xml:space="preserve"/>
-      </w:r>
-      <w:r>
-        <w:rPr>
-          <w:rFonts w:ascii="Palatino Linotype" w:hAnsi="Palatino Linotype"/>
-          <w:sz w:val="20"/>
-          <w:szCs w:val="20"/>
-        </w:rPr>
-        <w:t xml:space="preserve">, </w:t>
-      </w:r>
-      <w:r>
-        <w:rPr>
-          <w:rFonts w:ascii="Palatino Linotype" w:hAnsi="Palatino Linotype"/>
-          <w:sz w:val="20"/>
-          <w:szCs w:val="20"/>
-        </w:rPr>
-        <w:t xml:space="preserve">and report to jail on </w:t>
-      </w:r>
-      <w:r>
-        <w:rPr>
-          <w:rFonts w:ascii="Palatino Linotype" w:hAnsi="Palatino Linotype"/>
-          <w:b/>
-          <w:bCs/>
-          <w:sz w:val="20"/>
-          <w:szCs w:val="20"/>
-        </w:rPr>
-        <w:t xml:space="preserve">September 23, 2022</w:t>
-      </w:r>
-      <w:r>
-        <w:rPr>
-          <w:rFonts w:ascii="Palatino Linotype" w:hAnsi="Palatino Linotype"/>
-          <w:b/>
-          <w:bCs/>
-          <w:sz w:val="20"/>
-          <w:szCs w:val="20"/>
-        </w:rPr>
-        <w:t>,</w:t>
-      </w:r>
-      <w:r>
-        <w:rPr>
-          <w:rFonts w:ascii="Palatino Linotype" w:hAnsi="Palatino Linotype"/>
-          <w:b/>
-          <w:bCs/>
-          <w:sz w:val="20"/>
-          <w:szCs w:val="20"/>
-        </w:rPr>
-        <w:t xml:space="preserve"> at 7:00 </w:t>
-      </w:r>
-      <w:proofErr w:type="spellStart"/>
-      <w:r>
-        <w:rPr>
-          <w:rFonts w:ascii="Palatino Linotype" w:hAnsi="Palatino Linotype"/>
-          <w:b/>
-          <w:bCs/>
-          <w:sz w:val="20"/>
-          <w:szCs w:val="20"/>
-        </w:rPr>
-        <w:t>p.m</w:t>
-      </w:r>
-      <w:proofErr w:type="spellEnd"/>
       <w:r>
         <w:rPr>
           <w:rFonts w:ascii="Palatino Linotype" w:hAnsi="Palatino Linotype"/>

</xml_diff>

<commit_message>
Added Freeform Entry to create all entries test.
</commit_message>
<xml_diff>
--- a/tests/resources/Saved/21TRC05611div_test_Diversion Judgment Entry.docx
+++ b/tests/resources/Saved/21TRC05611div_test_Diversion Judgment Entry.docx
@@ -2843,37 +2843,6 @@
           <w:sz w:val="20"/>
           <w:szCs w:val="20"/>
         </w:rPr>
-        <w:t xml:space="preserve"/>
-      </w:r>
-      <w:r>
-        <w:rPr>
-          <w:rFonts w:ascii="Palatino Linotype" w:hAnsi="Palatino Linotype"/>
-          <w:b/>
-          <w:bCs/>
-          <w:sz w:val="20"/>
-          <w:szCs w:val="20"/>
-        </w:rPr>
-        <w:t xml:space="preserve">Restitution.</w:t>
-      </w:r>
-      <w:r>
-        <w:rPr>
-          <w:rFonts w:ascii="Palatino Linotype" w:hAnsi="Palatino Linotype"/>
-          <w:sz w:val="20"/>
-          <w:szCs w:val="20"/>
-        </w:rPr>
-        <w:t xml:space="preserve"> The Defendant must pay restitution in the amount of </w:t>
-      </w:r>
-      <w:proofErr w:type="gramStart"/>
-      <w:r>
-        <w:rPr>
-          <w:rFonts w:ascii="Palatino Linotype" w:hAnsi="Palatino Linotype"/>
-          <w:sz w:val="20"/>
-          <w:szCs w:val="20"/>
-        </w:rPr>
-        <w:t xml:space="preserve">$5,000 to Justin Kudela no later than September 20, 2022 in order to successfully complete the diversion program. </w:t>
-        <w:br/>
-        <w:t xml:space="preserve"/>
-        <w:br/>
         <w:t xml:space="preserve"/>
       </w:r>
       <w:r>

</xml_diff>

<commit_message>
Added proper error logging and refactor cms_case_loaders.
Added error logs to charges_grids.


Added logging to main function.


Added log to main to track which host loads application.


Updated logger.


Logging updated to warning for attribute errors.


Added comment for load_window.


Cleaning up cms_case_loaders


Fixed test_databases as a result of updating dbs in test.


Fixed all tests caused by DB change.


Finished flake8, pylint and mypy for cms_case_loaders.
</commit_message>
<xml_diff>
--- a/tests/resources/Saved/21TRC05611div_test_Diversion Judgment Entry.docx
+++ b/tests/resources/Saved/21TRC05611div_test_Diversion Judgment Entry.docx
@@ -586,7 +586,7 @@
           <w:sz w:val="20"/>
           <w:szCs w:val="20"/>
         </w:rPr>
-        <w:t xml:space="preserve"> on June 18, 2022.</w:t>
+        <w:t xml:space="preserve"> on June 19, 2022.</w:t>
       </w:r>
       <w:r>
         <w:rPr>
@@ -2843,37 +2843,6 @@
           <w:sz w:val="20"/>
           <w:szCs w:val="20"/>
         </w:rPr>
-        <w:t xml:space="preserve"/>
-      </w:r>
-      <w:r>
-        <w:rPr>
-          <w:rFonts w:ascii="Palatino Linotype" w:hAnsi="Palatino Linotype"/>
-          <w:b/>
-          <w:bCs/>
-          <w:sz w:val="20"/>
-          <w:szCs w:val="20"/>
-        </w:rPr>
-        <w:t xml:space="preserve">Restitution.</w:t>
-      </w:r>
-      <w:r>
-        <w:rPr>
-          <w:rFonts w:ascii="Palatino Linotype" w:hAnsi="Palatino Linotype"/>
-          <w:sz w:val="20"/>
-          <w:szCs w:val="20"/>
-        </w:rPr>
-        <w:t xml:space="preserve"> The Defendant must pay restitution in the amount of </w:t>
-      </w:r>
-      <w:proofErr w:type="gramStart"/>
-      <w:r>
-        <w:rPr>
-          <w:rFonts w:ascii="Palatino Linotype" w:hAnsi="Palatino Linotype"/>
-          <w:sz w:val="20"/>
-          <w:szCs w:val="20"/>
-        </w:rPr>
-        <w:t xml:space="preserve">$5,000 to Justin Kudela no later than September 27, 2022 in order to successfully complete the diversion program. </w:t>
-        <w:br/>
-        <w:t xml:space="preserve"/>
-        <w:br/>
         <w:t xml:space="preserve"/>
       </w:r>
       <w:r>

</xml_diff>

<commit_message>
Started refactoring conditions dialogs.
Pylint and flake8 passing on conditions_dialogs.


Finished refactoring conditions_dialogs.
</commit_message>
<xml_diff>
--- a/tests/resources/Saved/21TRC05611div_test_Diversion Judgment Entry.docx
+++ b/tests/resources/Saved/21TRC05611div_test_Diversion Judgment Entry.docx
@@ -586,7 +586,7 @@
           <w:sz w:val="20"/>
           <w:szCs w:val="20"/>
         </w:rPr>
-        <w:t xml:space="preserve"> on June 19, 2022.</w:t>
+        <w:t xml:space="preserve"> on June 20, 2022.</w:t>
       </w:r>
       <w:r>
         <w:rPr>
@@ -937,6 +937,72 @@
         </w:rPr>
         <w:t xml:space="preserve">September 27, 2022</w:t>
       </w:r>
+      <w:r>
+        <w:rPr>
+          <w:rFonts w:ascii="Palatino Linotype" w:hAnsi="Palatino Linotype"/>
+          <w:sz w:val="20"/>
+          <w:szCs w:val="20"/>
+        </w:rPr>
+        <w:t xml:space="preserve"/>
+      </w:r>
+      <w:r>
+        <w:rPr>
+          <w:rFonts w:ascii="Palatino Linotype" w:hAnsi="Palatino Linotype"/>
+          <w:sz w:val="20"/>
+          <w:szCs w:val="20"/>
+        </w:rPr>
+        <w:t xml:space="preserve">, </w:t>
+      </w:r>
+      <w:r>
+        <w:rPr>
+          <w:rFonts w:ascii="Palatino Linotype" w:hAnsi="Palatino Linotype"/>
+          <w:sz w:val="20"/>
+          <w:szCs w:val="20"/>
+        </w:rPr>
+        <w:t xml:space="preserve">and report to jail on </w:t>
+      </w:r>
+      <w:r>
+        <w:rPr>
+          <w:rFonts w:ascii="Palatino Linotype" w:hAnsi="Palatino Linotype"/>
+          <w:b/>
+          <w:bCs/>
+          <w:sz w:val="20"/>
+          <w:szCs w:val="20"/>
+        </w:rPr>
+        <w:t xml:space="preserve">September 30, 2022</w:t>
+      </w:r>
+      <w:r>
+        <w:rPr>
+          <w:rFonts w:ascii="Palatino Linotype" w:hAnsi="Palatino Linotype"/>
+          <w:b/>
+          <w:bCs/>
+          <w:sz w:val="20"/>
+          <w:szCs w:val="20"/>
+        </w:rPr>
+        <w:t>,</w:t>
+      </w:r>
+      <w:r>
+        <w:rPr>
+          <w:rFonts w:ascii="Palatino Linotype" w:hAnsi="Palatino Linotype"/>
+          <w:b/>
+          <w:bCs/>
+          <w:sz w:val="20"/>
+          <w:szCs w:val="20"/>
+        </w:rPr>
+        <w:t xml:space="preserve"> at 7:00 </w:t>
+      </w:r>
+      <w:proofErr w:type="spellStart"/>
+      <w:r>
+        <w:rPr>
+          <w:rFonts w:ascii="Palatino Linotype" w:hAnsi="Palatino Linotype"/>
+          <w:b/>
+          <w:bCs/>
+          <w:sz w:val="20"/>
+          <w:szCs w:val="20"/>
+        </w:rPr>
+        <w:t>p.m</w:t>
+      </w:r>
+      <w:proofErr w:type="spellEnd"/>
       <w:r>
         <w:rPr>
           <w:rFonts w:ascii="Palatino Linotype" w:hAnsi="Palatino Linotype"/>
@@ -2843,6 +2909,37 @@
           <w:sz w:val="20"/>
           <w:szCs w:val="20"/>
         </w:rPr>
+        <w:t xml:space="preserve"/>
+      </w:r>
+      <w:r>
+        <w:rPr>
+          <w:rFonts w:ascii="Palatino Linotype" w:hAnsi="Palatino Linotype"/>
+          <w:b/>
+          <w:bCs/>
+          <w:sz w:val="20"/>
+          <w:szCs w:val="20"/>
+        </w:rPr>
+        <w:t xml:space="preserve">Restitution.</w:t>
+      </w:r>
+      <w:r>
+        <w:rPr>
+          <w:rFonts w:ascii="Palatino Linotype" w:hAnsi="Palatino Linotype"/>
+          <w:sz w:val="20"/>
+          <w:szCs w:val="20"/>
+        </w:rPr>
+        <w:t xml:space="preserve"> The Defendant must pay restitution in the amount of </w:t>
+      </w:r>
+      <w:proofErr w:type="gramStart"/>
+      <w:r>
+        <w:rPr>
+          <w:rFonts w:ascii="Palatino Linotype" w:hAnsi="Palatino Linotype"/>
+          <w:sz w:val="20"/>
+          <w:szCs w:val="20"/>
+        </w:rPr>
+        <w:t xml:space="preserve">$5,000 to Justin Kudela no later than September 27, 2022 in order to successfully complete the diversion program. </w:t>
+        <w:br/>
+        <w:t xml:space="preserve"/>
+        <w:br/>
         <w:t xml:space="preserve"/>
       </w:r>
       <w:r>

</xml_diff>

<commit_message>
Added logging of case and table. Updated main dialogs so all have table.
Added logs for Delete and Plea All Buttons.


Fixed Allied boxes for Trial sentencing bug.


All tests passing.


Amend Charge Logger added.


Added logging module with uncaught exception handler.


Added Custom CriticalErrorBox for exception handling.


Fixed intended error used to test uncaught exception.


Workign on custom checkbox.


Added ConditionCheckboxes for AddConditions, AddCC, AddSpecialBond.


Added import log for all modules but not view modules.


Added logging and exceptions to get scheduling entry to work.


All tests passing.
</commit_message>
<xml_diff>
--- a/tests/resources/Saved/21TRC05611div_test_Diversion Judgment Entry.docx
+++ b/tests/resources/Saved/21TRC05611div_test_Diversion Judgment Entry.docx
@@ -586,7 +586,7 @@
           <w:sz w:val="20"/>
           <w:szCs w:val="20"/>
         </w:rPr>
-        <w:t xml:space="preserve"> on June 22, 2022.</w:t>
+        <w:t xml:space="preserve"> on June 24, 2022.</w:t>
       </w:r>
       <w:r>
         <w:rPr>
@@ -937,72 +937,6 @@
         </w:rPr>
         <w:t xml:space="preserve">October 04, 2022</w:t>
       </w:r>
-      <w:r>
-        <w:rPr>
-          <w:rFonts w:ascii="Palatino Linotype" w:hAnsi="Palatino Linotype"/>
-          <w:sz w:val="20"/>
-          <w:szCs w:val="20"/>
-        </w:rPr>
-        <w:t xml:space="preserve"/>
-      </w:r>
-      <w:r>
-        <w:rPr>
-          <w:rFonts w:ascii="Palatino Linotype" w:hAnsi="Palatino Linotype"/>
-          <w:sz w:val="20"/>
-          <w:szCs w:val="20"/>
-        </w:rPr>
-        <w:t xml:space="preserve">, </w:t>
-      </w:r>
-      <w:r>
-        <w:rPr>
-          <w:rFonts w:ascii="Palatino Linotype" w:hAnsi="Palatino Linotype"/>
-          <w:sz w:val="20"/>
-          <w:szCs w:val="20"/>
-        </w:rPr>
-        <w:t xml:space="preserve">and report to jail on </w:t>
-      </w:r>
-      <w:r>
-        <w:rPr>
-          <w:rFonts w:ascii="Palatino Linotype" w:hAnsi="Palatino Linotype"/>
-          <w:b/>
-          <w:bCs/>
-          <w:sz w:val="20"/>
-          <w:szCs w:val="20"/>
-        </w:rPr>
-        <w:t xml:space="preserve">September 30, 2022</w:t>
-      </w:r>
-      <w:r>
-        <w:rPr>
-          <w:rFonts w:ascii="Palatino Linotype" w:hAnsi="Palatino Linotype"/>
-          <w:b/>
-          <w:bCs/>
-          <w:sz w:val="20"/>
-          <w:szCs w:val="20"/>
-        </w:rPr>
-        <w:t>,</w:t>
-      </w:r>
-      <w:r>
-        <w:rPr>
-          <w:rFonts w:ascii="Palatino Linotype" w:hAnsi="Palatino Linotype"/>
-          <w:b/>
-          <w:bCs/>
-          <w:sz w:val="20"/>
-          <w:szCs w:val="20"/>
-        </w:rPr>
-        <w:t xml:space="preserve"> at 7:00 </w:t>
-      </w:r>
-      <w:proofErr w:type="spellStart"/>
-      <w:r>
-        <w:rPr>
-          <w:rFonts w:ascii="Palatino Linotype" w:hAnsi="Palatino Linotype"/>
-          <w:b/>
-          <w:bCs/>
-          <w:sz w:val="20"/>
-          <w:szCs w:val="20"/>
-        </w:rPr>
-        <w:t>p.m</w:t>
-      </w:r>
-      <w:proofErr w:type="spellEnd"/>
       <w:r>
         <w:rPr>
           <w:rFonts w:ascii="Palatino Linotype" w:hAnsi="Palatino Linotype"/>
@@ -2909,37 +2843,6 @@
           <w:sz w:val="20"/>
           <w:szCs w:val="20"/>
         </w:rPr>
-        <w:t xml:space="preserve"/>
-      </w:r>
-      <w:r>
-        <w:rPr>
-          <w:rFonts w:ascii="Palatino Linotype" w:hAnsi="Palatino Linotype"/>
-          <w:b/>
-          <w:bCs/>
-          <w:sz w:val="20"/>
-          <w:szCs w:val="20"/>
-        </w:rPr>
-        <w:t xml:space="preserve">Restitution.</w:t>
-      </w:r>
-      <w:r>
-        <w:rPr>
-          <w:rFonts w:ascii="Palatino Linotype" w:hAnsi="Palatino Linotype"/>
-          <w:sz w:val="20"/>
-          <w:szCs w:val="20"/>
-        </w:rPr>
-        <w:t xml:space="preserve"> The Defendant must pay restitution in the amount of </w:t>
-      </w:r>
-      <w:proofErr w:type="gramStart"/>
-      <w:r>
-        <w:rPr>
-          <w:rFonts w:ascii="Palatino Linotype" w:hAnsi="Palatino Linotype"/>
-          <w:sz w:val="20"/>
-          <w:szCs w:val="20"/>
-        </w:rPr>
-        <w:t xml:space="preserve">$5,000 to Justin Kudela no later than October 04, 2022 in order to successfully complete the diversion program. </w:t>
-        <w:br/>
-        <w:t xml:space="preserve"/>
-        <w:br/>
         <w:t xml:space="preserve"/>
       </w:r>
       <w:r>

</xml_diff>

<commit_message>
Added 2 tests for new hearing notices - passing.
</commit_message>
<xml_diff>
--- a/tests/resources/Saved/21TRC05611div_test_Diversion Judgment Entry.docx
+++ b/tests/resources/Saved/21TRC05611div_test_Diversion Judgment Entry.docx
@@ -586,7 +586,7 @@
           <w:sz w:val="20"/>
           <w:szCs w:val="20"/>
         </w:rPr>
-        <w:t xml:space="preserve"> on June 24, 2022.</w:t>
+        <w:t xml:space="preserve"> on June 26, 2022.</w:t>
       </w:r>
       <w:r>
         <w:rPr>
@@ -2843,6 +2843,37 @@
           <w:sz w:val="20"/>
           <w:szCs w:val="20"/>
         </w:rPr>
+        <w:t xml:space="preserve"/>
+      </w:r>
+      <w:r>
+        <w:rPr>
+          <w:rFonts w:ascii="Palatino Linotype" w:hAnsi="Palatino Linotype"/>
+          <w:b/>
+          <w:bCs/>
+          <w:sz w:val="20"/>
+          <w:szCs w:val="20"/>
+        </w:rPr>
+        <w:t xml:space="preserve">Restitution.</w:t>
+      </w:r>
+      <w:r>
+        <w:rPr>
+          <w:rFonts w:ascii="Palatino Linotype" w:hAnsi="Palatino Linotype"/>
+          <w:sz w:val="20"/>
+          <w:szCs w:val="20"/>
+        </w:rPr>
+        <w:t xml:space="preserve"> The Defendant must pay restitution in the amount of </w:t>
+      </w:r>
+      <w:proofErr w:type="gramStart"/>
+      <w:r>
+        <w:rPr>
+          <w:rFonts w:ascii="Palatino Linotype" w:hAnsi="Palatino Linotype"/>
+          <w:sz w:val="20"/>
+          <w:szCs w:val="20"/>
+        </w:rPr>
+        <w:t xml:space="preserve">$5,000 to Justin Kudela no later than October 04, 2022 in order to successfully complete the diversion program. </w:t>
+        <w:br/>
+        <w:t xml:space="preserve"/>
+        <w:br/>
         <w:t xml:space="preserve"/>
       </w:r>
       <w:r>

</xml_diff>

<commit_message>
Tests and amend charges updated and all passing.
</commit_message>
<xml_diff>
--- a/tests/resources/Saved/21TRC05611div_test_Diversion Judgment Entry.docx
+++ b/tests/resources/Saved/21TRC05611div_test_Diversion Judgment Entry.docx
@@ -586,7 +586,7 @@
           <w:sz w:val="20"/>
           <w:szCs w:val="20"/>
         </w:rPr>
-        <w:t xml:space="preserve"> on June 26, 2022.</w:t>
+        <w:t xml:space="preserve"> on June 29, 2022.</w:t>
       </w:r>
       <w:r>
         <w:rPr>
@@ -935,7 +935,7 @@
           <w:sz w:val="20"/>
           <w:szCs w:val="20"/>
         </w:rPr>
-        <w:t xml:space="preserve">October 04, 2022</w:t>
+        <w:t xml:space="preserve">October 11, 2022</w:t>
       </w:r>
       <w:r>
         <w:rPr>
@@ -2843,37 +2843,6 @@
           <w:sz w:val="20"/>
           <w:szCs w:val="20"/>
         </w:rPr>
-        <w:t xml:space="preserve"/>
-      </w:r>
-      <w:r>
-        <w:rPr>
-          <w:rFonts w:ascii="Palatino Linotype" w:hAnsi="Palatino Linotype"/>
-          <w:b/>
-          <w:bCs/>
-          <w:sz w:val="20"/>
-          <w:szCs w:val="20"/>
-        </w:rPr>
-        <w:t xml:space="preserve">Restitution.</w:t>
-      </w:r>
-      <w:r>
-        <w:rPr>
-          <w:rFonts w:ascii="Palatino Linotype" w:hAnsi="Palatino Linotype"/>
-          <w:sz w:val="20"/>
-          <w:szCs w:val="20"/>
-        </w:rPr>
-        <w:t xml:space="preserve"> The Defendant must pay restitution in the amount of </w:t>
-      </w:r>
-      <w:proofErr w:type="gramStart"/>
-      <w:r>
-        <w:rPr>
-          <w:rFonts w:ascii="Palatino Linotype" w:hAnsi="Palatino Linotype"/>
-          <w:sz w:val="20"/>
-          <w:szCs w:val="20"/>
-        </w:rPr>
-        <w:t xml:space="preserve">$5,000 to Justin Kudela no later than October 04, 2022 in order to successfully complete the diversion program. </w:t>
-        <w:br/>
-        <w:t xml:space="preserve"/>
-        <w:br/>
         <w:t xml:space="preserve"/>
       </w:r>
       <w:r>

</xml_diff>

<commit_message>
Moved dialog buidling classes to own package of dialog_builders.
</commit_message>
<xml_diff>
--- a/tests/resources/Saved/21TRC05611div_test_Diversion Judgment Entry.docx
+++ b/tests/resources/Saved/21TRC05611div_test_Diversion Judgment Entry.docx
@@ -2843,37 +2843,6 @@
           <w:sz w:val="20"/>
           <w:szCs w:val="20"/>
         </w:rPr>
-        <w:t xml:space="preserve"/>
-      </w:r>
-      <w:r>
-        <w:rPr>
-          <w:rFonts w:ascii="Palatino Linotype" w:hAnsi="Palatino Linotype"/>
-          <w:b/>
-          <w:bCs/>
-          <w:sz w:val="20"/>
-          <w:szCs w:val="20"/>
-        </w:rPr>
-        <w:t xml:space="preserve">Restitution.</w:t>
-      </w:r>
-      <w:r>
-        <w:rPr>
-          <w:rFonts w:ascii="Palatino Linotype" w:hAnsi="Palatino Linotype"/>
-          <w:sz w:val="20"/>
-          <w:szCs w:val="20"/>
-        </w:rPr>
-        <w:t xml:space="preserve"> The Defendant must pay restitution in the amount of </w:t>
-      </w:r>
-      <w:proofErr w:type="gramStart"/>
-      <w:r>
-        <w:rPr>
-          <w:rFonts w:ascii="Palatino Linotype" w:hAnsi="Palatino Linotype"/>
-          <w:sz w:val="20"/>
-          <w:szCs w:val="20"/>
-        </w:rPr>
-        <w:t xml:space="preserve">$5,000 to Justin Kudela no later than October 11, 2022 in order to successfully complete the diversion program. </w:t>
-        <w:br/>
-        <w:t xml:space="preserve"/>
-        <w:br/>
         <w:t xml:space="preserve"/>
       </w:r>
       <w:r>

</xml_diff>

<commit_message>
All tests passing after refactor.
</commit_message>
<xml_diff>
--- a/tests/resources/Saved/21TRC05611div_test_Diversion Judgment Entry.docx
+++ b/tests/resources/Saved/21TRC05611div_test_Diversion Judgment Entry.docx
@@ -586,7 +586,7 @@
           <w:sz w:val="20"/>
           <w:szCs w:val="20"/>
         </w:rPr>
-        <w:t xml:space="preserve"> on July 01, 2022.</w:t>
+        <w:t xml:space="preserve"> on July 02, 2022.</w:t>
       </w:r>
       <w:r>
         <w:rPr>
@@ -969,7 +969,7 @@
           <w:sz w:val="20"/>
           <w:szCs w:val="20"/>
         </w:rPr>
-        <w:t xml:space="preserve">October 07, 2022</w:t>
+        <w:t xml:space="preserve">October 14, 2022</w:t>
       </w:r>
       <w:r>
         <w:rPr>

</xml_diff>

<commit_message>
Moved scheduling entries up to builders package.
</commit_message>
<xml_diff>
--- a/tests/resources/Saved/21TRC05611div_test_Diversion Judgment Entry.docx
+++ b/tests/resources/Saved/21TRC05611div_test_Diversion Judgment Entry.docx
@@ -937,72 +937,6 @@
         </w:rPr>
         <w:t xml:space="preserve">October 11, 2022</w:t>
       </w:r>
-      <w:r>
-        <w:rPr>
-          <w:rFonts w:ascii="Palatino Linotype" w:hAnsi="Palatino Linotype"/>
-          <w:sz w:val="20"/>
-          <w:szCs w:val="20"/>
-        </w:rPr>
-        <w:t xml:space="preserve"/>
-      </w:r>
-      <w:r>
-        <w:rPr>
-          <w:rFonts w:ascii="Palatino Linotype" w:hAnsi="Palatino Linotype"/>
-          <w:sz w:val="20"/>
-          <w:szCs w:val="20"/>
-        </w:rPr>
-        <w:t xml:space="preserve">, </w:t>
-      </w:r>
-      <w:r>
-        <w:rPr>
-          <w:rFonts w:ascii="Palatino Linotype" w:hAnsi="Palatino Linotype"/>
-          <w:sz w:val="20"/>
-          <w:szCs w:val="20"/>
-        </w:rPr>
-        <w:t xml:space="preserve">and report to jail on </w:t>
-      </w:r>
-      <w:r>
-        <w:rPr>
-          <w:rFonts w:ascii="Palatino Linotype" w:hAnsi="Palatino Linotype"/>
-          <w:b/>
-          <w:bCs/>
-          <w:sz w:val="20"/>
-          <w:szCs w:val="20"/>
-        </w:rPr>
-        <w:t xml:space="preserve">October 14, 2022</w:t>
-      </w:r>
-      <w:r>
-        <w:rPr>
-          <w:rFonts w:ascii="Palatino Linotype" w:hAnsi="Palatino Linotype"/>
-          <w:b/>
-          <w:bCs/>
-          <w:sz w:val="20"/>
-          <w:szCs w:val="20"/>
-        </w:rPr>
-        <w:t>,</w:t>
-      </w:r>
-      <w:r>
-        <w:rPr>
-          <w:rFonts w:ascii="Palatino Linotype" w:hAnsi="Palatino Linotype"/>
-          <w:b/>
-          <w:bCs/>
-          <w:sz w:val="20"/>
-          <w:szCs w:val="20"/>
-        </w:rPr>
-        <w:t xml:space="preserve"> at 7:00 </w:t>
-      </w:r>
-      <w:proofErr w:type="spellStart"/>
-      <w:r>
-        <w:rPr>
-          <w:rFonts w:ascii="Palatino Linotype" w:hAnsi="Palatino Linotype"/>
-          <w:b/>
-          <w:bCs/>
-          <w:sz w:val="20"/>
-          <w:szCs w:val="20"/>
-        </w:rPr>
-        <w:t>p.m</w:t>
-      </w:r>
-      <w:proofErr w:type="spellEnd"/>
       <w:r>
         <w:rPr>
           <w:rFonts w:ascii="Palatino Linotype" w:hAnsi="Palatino Linotype"/>
@@ -2909,37 +2843,6 @@
           <w:sz w:val="20"/>
           <w:szCs w:val="20"/>
         </w:rPr>
-        <w:t xml:space="preserve"/>
-      </w:r>
-      <w:r>
-        <w:rPr>
-          <w:rFonts w:ascii="Palatino Linotype" w:hAnsi="Palatino Linotype"/>
-          <w:b/>
-          <w:bCs/>
-          <w:sz w:val="20"/>
-          <w:szCs w:val="20"/>
-        </w:rPr>
-        <w:t xml:space="preserve">Restitution.</w:t>
-      </w:r>
-      <w:r>
-        <w:rPr>
-          <w:rFonts w:ascii="Palatino Linotype" w:hAnsi="Palatino Linotype"/>
-          <w:sz w:val="20"/>
-          <w:szCs w:val="20"/>
-        </w:rPr>
-        <w:t xml:space="preserve"> The Defendant must pay restitution in the amount of </w:t>
-      </w:r>
-      <w:proofErr w:type="gramStart"/>
-      <w:r>
-        <w:rPr>
-          <w:rFonts w:ascii="Palatino Linotype" w:hAnsi="Palatino Linotype"/>
-          <w:sz w:val="20"/>
-          <w:szCs w:val="20"/>
-        </w:rPr>
-        <w:t xml:space="preserve">$5,000 to Justin Kudela no later than October 11, 2022 in order to successfully complete the diversion program. </w:t>
-        <w:br/>
-        <w:t xml:space="preserve"/>
-        <w:br/>
         <w:t xml:space="preserve"/>
       </w:r>
       <w:r>

</xml_diff>

<commit_message>
All tests passing with restructuring.
</commit_message>
<xml_diff>
--- a/tests/resources/Saved/21TRC05611div_test_Diversion Judgment Entry.docx
+++ b/tests/resources/Saved/21TRC05611div_test_Diversion Judgment Entry.docx
@@ -937,72 +937,6 @@
         </w:rPr>
         <w:t xml:space="preserve">October 11, 2022</w:t>
       </w:r>
-      <w:r>
-        <w:rPr>
-          <w:rFonts w:ascii="Palatino Linotype" w:hAnsi="Palatino Linotype"/>
-          <w:sz w:val="20"/>
-          <w:szCs w:val="20"/>
-        </w:rPr>
-        <w:t xml:space="preserve"/>
-      </w:r>
-      <w:r>
-        <w:rPr>
-          <w:rFonts w:ascii="Palatino Linotype" w:hAnsi="Palatino Linotype"/>
-          <w:sz w:val="20"/>
-          <w:szCs w:val="20"/>
-        </w:rPr>
-        <w:t xml:space="preserve">, </w:t>
-      </w:r>
-      <w:r>
-        <w:rPr>
-          <w:rFonts w:ascii="Palatino Linotype" w:hAnsi="Palatino Linotype"/>
-          <w:sz w:val="20"/>
-          <w:szCs w:val="20"/>
-        </w:rPr>
-        <w:t xml:space="preserve">and report to jail on </w:t>
-      </w:r>
-      <w:r>
-        <w:rPr>
-          <w:rFonts w:ascii="Palatino Linotype" w:hAnsi="Palatino Linotype"/>
-          <w:b/>
-          <w:bCs/>
-          <w:sz w:val="20"/>
-          <w:szCs w:val="20"/>
-        </w:rPr>
-        <w:t xml:space="preserve">October 14, 2022</w:t>
-      </w:r>
-      <w:r>
-        <w:rPr>
-          <w:rFonts w:ascii="Palatino Linotype" w:hAnsi="Palatino Linotype"/>
-          <w:b/>
-          <w:bCs/>
-          <w:sz w:val="20"/>
-          <w:szCs w:val="20"/>
-        </w:rPr>
-        <w:t>,</w:t>
-      </w:r>
-      <w:r>
-        <w:rPr>
-          <w:rFonts w:ascii="Palatino Linotype" w:hAnsi="Palatino Linotype"/>
-          <w:b/>
-          <w:bCs/>
-          <w:sz w:val="20"/>
-          <w:szCs w:val="20"/>
-        </w:rPr>
-        <w:t xml:space="preserve"> at 7:00 </w:t>
-      </w:r>
-      <w:proofErr w:type="spellStart"/>
-      <w:r>
-        <w:rPr>
-          <w:rFonts w:ascii="Palatino Linotype" w:hAnsi="Palatino Linotype"/>
-          <w:b/>
-          <w:bCs/>
-          <w:sz w:val="20"/>
-          <w:szCs w:val="20"/>
-        </w:rPr>
-        <w:t>p.m</w:t>
-      </w:r>
-      <w:proofErr w:type="spellEnd"/>
       <w:r>
         <w:rPr>
           <w:rFonts w:ascii="Palatino Linotype" w:hAnsi="Palatino Linotype"/>

</xml_diff>

<commit_message>
All tests passing after some refactoring.
</commit_message>
<xml_diff>
--- a/tests/resources/Saved/21TRC05611div_test_Diversion Judgment Entry.docx
+++ b/tests/resources/Saved/21TRC05611div_test_Diversion Judgment Entry.docx
@@ -586,7 +586,7 @@
           <w:sz w:val="20"/>
           <w:szCs w:val="20"/>
         </w:rPr>
-        <w:t xml:space="preserve"> on July 04, 2022.</w:t>
+        <w:t xml:space="preserve"> on July 06, 2022.</w:t>
       </w:r>
       <w:r>
         <w:rPr>
@@ -935,8 +935,74 @@
           <w:sz w:val="20"/>
           <w:szCs w:val="20"/>
         </w:rPr>
-        <w:t xml:space="preserve">October 11, 2022</w:t>
-      </w:r>
+        <w:t xml:space="preserve">October 18, 2022</w:t>
+      </w:r>
+      <w:r>
+        <w:rPr>
+          <w:rFonts w:ascii="Palatino Linotype" w:hAnsi="Palatino Linotype"/>
+          <w:sz w:val="20"/>
+          <w:szCs w:val="20"/>
+        </w:rPr>
+        <w:t xml:space="preserve"/>
+      </w:r>
+      <w:r>
+        <w:rPr>
+          <w:rFonts w:ascii="Palatino Linotype" w:hAnsi="Palatino Linotype"/>
+          <w:sz w:val="20"/>
+          <w:szCs w:val="20"/>
+        </w:rPr>
+        <w:t xml:space="preserve">, </w:t>
+      </w:r>
+      <w:r>
+        <w:rPr>
+          <w:rFonts w:ascii="Palatino Linotype" w:hAnsi="Palatino Linotype"/>
+          <w:sz w:val="20"/>
+          <w:szCs w:val="20"/>
+        </w:rPr>
+        <w:t xml:space="preserve">and report to jail on </w:t>
+      </w:r>
+      <w:r>
+        <w:rPr>
+          <w:rFonts w:ascii="Palatino Linotype" w:hAnsi="Palatino Linotype"/>
+          <w:b/>
+          <w:bCs/>
+          <w:sz w:val="20"/>
+          <w:szCs w:val="20"/>
+        </w:rPr>
+        <w:t xml:space="preserve">October 14, 2022</w:t>
+      </w:r>
+      <w:r>
+        <w:rPr>
+          <w:rFonts w:ascii="Palatino Linotype" w:hAnsi="Palatino Linotype"/>
+          <w:b/>
+          <w:bCs/>
+          <w:sz w:val="20"/>
+          <w:szCs w:val="20"/>
+        </w:rPr>
+        <w:t>,</w:t>
+      </w:r>
+      <w:r>
+        <w:rPr>
+          <w:rFonts w:ascii="Palatino Linotype" w:hAnsi="Palatino Linotype"/>
+          <w:b/>
+          <w:bCs/>
+          <w:sz w:val="20"/>
+          <w:szCs w:val="20"/>
+        </w:rPr>
+        <w:t xml:space="preserve"> at 7:00 </w:t>
+      </w:r>
+      <w:proofErr w:type="spellStart"/>
+      <w:r>
+        <w:rPr>
+          <w:rFonts w:ascii="Palatino Linotype" w:hAnsi="Palatino Linotype"/>
+          <w:b/>
+          <w:bCs/>
+          <w:sz w:val="20"/>
+          <w:szCs w:val="20"/>
+        </w:rPr>
+        <w:t>p.m</w:t>
+      </w:r>
+      <w:proofErr w:type="spellEnd"/>
       <w:r>
         <w:rPr>
           <w:rFonts w:ascii="Palatino Linotype" w:hAnsi="Palatino Linotype"/>
@@ -2870,7 +2936,7 @@
           <w:sz w:val="20"/>
           <w:szCs w:val="20"/>
         </w:rPr>
-        <w:t xml:space="preserve">$5,000 to Justin Kudela no later than October 11, 2022 in order to successfully complete the diversion program. </w:t>
+        <w:t xml:space="preserve">$5,000 to Justin Kudela no later than October 18, 2022 in order to successfully complete the diversion program. </w:t>
         <w:br/>
         <w:t xml:space="preserve"/>
         <w:br/>

</xml_diff>

<commit_message>
Set custom loggers to subclass for easier naming.
</commit_message>
<xml_diff>
--- a/tests/resources/Saved/21TRC05611div_test_Diversion Judgment Entry.docx
+++ b/tests/resources/Saved/21TRC05611div_test_Diversion Judgment Entry.docx
@@ -586,7 +586,7 @@
           <w:sz w:val="20"/>
           <w:szCs w:val="20"/>
         </w:rPr>
-        <w:t xml:space="preserve"> on July 06, 2022.</w:t>
+        <w:t xml:space="preserve"> on July 09, 2022.</w:t>
       </w:r>
       <w:r>
         <w:rPr>
@@ -937,72 +937,6 @@
         </w:rPr>
         <w:t xml:space="preserve">October 18, 2022</w:t>
       </w:r>
-      <w:r>
-        <w:rPr>
-          <w:rFonts w:ascii="Palatino Linotype" w:hAnsi="Palatino Linotype"/>
-          <w:sz w:val="20"/>
-          <w:szCs w:val="20"/>
-        </w:rPr>
-        <w:t xml:space="preserve"/>
-      </w:r>
-      <w:r>
-        <w:rPr>
-          <w:rFonts w:ascii="Palatino Linotype" w:hAnsi="Palatino Linotype"/>
-          <w:sz w:val="20"/>
-          <w:szCs w:val="20"/>
-        </w:rPr>
-        <w:t xml:space="preserve">, </w:t>
-      </w:r>
-      <w:r>
-        <w:rPr>
-          <w:rFonts w:ascii="Palatino Linotype" w:hAnsi="Palatino Linotype"/>
-          <w:sz w:val="20"/>
-          <w:szCs w:val="20"/>
-        </w:rPr>
-        <w:t xml:space="preserve">and report to jail on </w:t>
-      </w:r>
-      <w:r>
-        <w:rPr>
-          <w:rFonts w:ascii="Palatino Linotype" w:hAnsi="Palatino Linotype"/>
-          <w:b/>
-          <w:bCs/>
-          <w:sz w:val="20"/>
-          <w:szCs w:val="20"/>
-        </w:rPr>
-        <w:t xml:space="preserve">October 14, 2022</w:t>
-      </w:r>
-      <w:r>
-        <w:rPr>
-          <w:rFonts w:ascii="Palatino Linotype" w:hAnsi="Palatino Linotype"/>
-          <w:b/>
-          <w:bCs/>
-          <w:sz w:val="20"/>
-          <w:szCs w:val="20"/>
-        </w:rPr>
-        <w:t>,</w:t>
-      </w:r>
-      <w:r>
-        <w:rPr>
-          <w:rFonts w:ascii="Palatino Linotype" w:hAnsi="Palatino Linotype"/>
-          <w:b/>
-          <w:bCs/>
-          <w:sz w:val="20"/>
-          <w:szCs w:val="20"/>
-        </w:rPr>
-        <w:t xml:space="preserve"> at 7:00 </w:t>
-      </w:r>
-      <w:proofErr w:type="spellStart"/>
-      <w:r>
-        <w:rPr>
-          <w:rFonts w:ascii="Palatino Linotype" w:hAnsi="Palatino Linotype"/>
-          <w:b/>
-          <w:bCs/>
-          <w:sz w:val="20"/>
-          <w:szCs w:val="20"/>
-        </w:rPr>
-        <w:t>p.m</w:t>
-      </w:r>
-      <w:proofErr w:type="spellEnd"/>
       <w:r>
         <w:rPr>
           <w:rFonts w:ascii="Palatino Linotype" w:hAnsi="Palatino Linotype"/>

</xml_diff>

<commit_message>
Refactored main_window_slots to polymorphic composition.
</commit_message>
<xml_diff>
--- a/tests/resources/Saved/21TRC05611div_test_Diversion Judgment Entry.docx
+++ b/tests/resources/Saved/21TRC05611div_test_Diversion Judgment Entry.docx
@@ -586,7 +586,7 @@
           <w:sz w:val="20"/>
           <w:szCs w:val="20"/>
         </w:rPr>
-        <w:t xml:space="preserve"> on July 08, 2022.</w:t>
+        <w:t xml:space="preserve"> on July 09, 2022.</w:t>
       </w:r>
       <w:r>
         <w:rPr>
@@ -2843,6 +2843,37 @@
           <w:sz w:val="20"/>
           <w:szCs w:val="20"/>
         </w:rPr>
+        <w:t xml:space="preserve"/>
+      </w:r>
+      <w:r>
+        <w:rPr>
+          <w:rFonts w:ascii="Palatino Linotype" w:hAnsi="Palatino Linotype"/>
+          <w:b/>
+          <w:bCs/>
+          <w:sz w:val="20"/>
+          <w:szCs w:val="20"/>
+        </w:rPr>
+        <w:t xml:space="preserve">Restitution.</w:t>
+      </w:r>
+      <w:r>
+        <w:rPr>
+          <w:rFonts w:ascii="Palatino Linotype" w:hAnsi="Palatino Linotype"/>
+          <w:sz w:val="20"/>
+          <w:szCs w:val="20"/>
+        </w:rPr>
+        <w:t xml:space="preserve"> The Defendant must pay restitution in the amount of </w:t>
+      </w:r>
+      <w:proofErr w:type="gramStart"/>
+      <w:r>
+        <w:rPr>
+          <w:rFonts w:ascii="Palatino Linotype" w:hAnsi="Palatino Linotype"/>
+          <w:sz w:val="20"/>
+          <w:szCs w:val="20"/>
+        </w:rPr>
+        <w:t xml:space="preserve">$5,000 to Justin Kudela no later than October 18, 2022 in order to successfully complete the diversion program. </w:t>
+        <w:br/>
+        <w:t xml:space="preserve"/>
+        <w:br/>
         <w:t xml:space="preserve"/>
       </w:r>
       <w:r>

</xml_diff>